<commit_message>
Se modifica la fecha para la entrega del 08/10/2013
</commit_message>
<xml_diff>
--- a/repository/S.A.P.O/Proyecto/06_Presentaciones/Facultad_Tecnologica/Entrega 11-06-13/Caratula Plan de Proyecto.docx
+++ b/repository/S.A.P.O/Proyecto/06_Presentaciones/Facultad_Tecnologica/Entrega 11-06-13/Caratula Plan de Proyecto.docx
@@ -1,6 +1,6 @@
 
 <file path=word/document.xml><?xml version="1.0" encoding="utf-8"?>
-<w:document xmlns:wpc="http://schemas.microsoft.com/office/word/2010/wordprocessingCanvas" xmlns:mc="http://schemas.openxmlformats.org/markup-compatibility/2006" xmlns:o="urn:schemas-microsoft-com:office:office" xmlns:r="http://schemas.openxmlformats.org/officeDocument/2006/relationships" xmlns:m="http://schemas.openxmlformats.org/officeDocument/2006/math" xmlns:v="urn:schemas-microsoft-com:vml" xmlns:wp14="http://schemas.microsoft.com/office/word/2010/wordprocessingDrawing" xmlns:wp="http://schemas.openxmlformats.org/drawingml/2006/wordprocessingDrawing" xmlns:w10="urn:schemas-microsoft-com:office:word" xmlns:w="http://schemas.openxmlformats.org/wordprocessingml/2006/main" xmlns:w14="http://schemas.microsoft.com/office/word/2010/wordml" xmlns:w15="http://schemas.microsoft.com/office/word/2012/wordml" xmlns:wpg="http://schemas.microsoft.com/office/word/2010/wordprocessingGroup" xmlns:wpi="http://schemas.microsoft.com/office/word/2010/wordprocessingInk" xmlns:wne="http://schemas.microsoft.com/office/word/2006/wordml" xmlns:wps="http://schemas.microsoft.com/office/word/2010/wordprocessingShape" mc:Ignorable="w14 w15 wp14">
+<w:document xmlns:ve="http://schemas.openxmlformats.org/markup-compatibility/2006" xmlns:o="urn:schemas-microsoft-com:office:office" xmlns:r="http://schemas.openxmlformats.org/officeDocument/2006/relationships" xmlns:m="http://schemas.openxmlformats.org/officeDocument/2006/math" xmlns:v="urn:schemas-microsoft-com:vml" xmlns:wp="http://schemas.openxmlformats.org/drawingml/2006/wordprocessingDrawing" xmlns:w10="urn:schemas-microsoft-com:office:word" xmlns:w="http://schemas.openxmlformats.org/wordprocessingml/2006/main" xmlns:wne="http://schemas.microsoft.com/office/word/2006/wordml">
   <w:body>
     <w:sdt>
       <w:sdtPr>
@@ -87,7 +87,7 @@
               <w:sz w:val="48"/>
               <w:szCs w:val="48"/>
             </w:rPr>
-            <w:object w:dxaOrig="1440" w:dyaOrig="1440">
+            <w:pict>
               <v:shapetype id="_x0000_t75" coordsize="21600,21600" o:spt="75" o:preferrelative="t" path="m@4@5l@4@11@9@11@9@5xe" filled="f" stroked="f">
                 <v:stroke joinstyle="miter"/>
                 <v:formulas>
@@ -108,11 +108,11 @@
                 <o:lock v:ext="edit" aspectratio="t"/>
               </v:shapetype>
               <v:shape id="_x0000_s1033" type="#_x0000_t75" style="position:absolute;left:0;text-align:left;margin-left:185.3pt;margin-top:11.25pt;width:79.95pt;height:86.15pt;z-index:251667456" wrapcoords="-133 0 -133 21477 21600 21477 21600 0 -133 0">
-                <v:imagedata r:id="rId6" o:title=""/>
+                <v:imagedata r:id="rId8" o:title=""/>
                 <w10:wrap type="tight"/>
               </v:shape>
-              <o:OLEObject Type="Embed" ProgID="PBrush" ShapeID="_x0000_s1033" DrawAspect="Content" ObjectID="_1437056864" r:id="rId7"/>
-            </w:object>
+              <o:OLEObject Type="Embed" ProgID="PBrush" ShapeID="_x0000_s1033" DrawAspect="Content" ObjectID="_1442703280" r:id="rId9"/>
+            </w:pict>
           </w:r>
           <w:r>
             <w:rPr>
@@ -155,7 +155,8 @@
               <w:noProof/>
             </w:rPr>
             <w:pict>
-              <v:rect id="_x0000_s1026" style="position:absolute;margin-left:0;margin-top:0;width:624.25pt;height:63pt;z-index:251660288;mso-width-percent:1050;mso-height-percent:900;mso-position-horizontal:center;mso-position-horizontal-relative:page;mso-position-vertical:bottom;mso-position-vertical-relative:page;mso-width-percent:1050;mso-height-percent:900;mso-height-relative:top-margin-area" o:allowincell="f" fillcolor="#943634 [2405]" strokecolor="#622423 [1605]">
+              <v:rect id="_x0000_s1026" style="position:absolute;margin-left:0;margin-top:0;width:624.25pt;height:63pt;z-index:251660288;mso-width-percent:1050;mso-height-percent:900;mso-position-horizontal:center;mso-position-horizontal-relative:page;mso-position-vertical:bottom;mso-position-vertical-relative:page;mso-width-percent:1050;mso-height-percent:900;mso-height-relative:top-margin-area" o:allowincell="f" fillcolor="#4bacc6 [3208]" strokecolor="#f2f2f2 [3041]" strokeweight="3pt">
+                <v:shadow on="t" type="perspective" color="#205867 [1608]" opacity=".5" offset="1pt" offset2="-1pt"/>
                 <w10:wrap anchorx="page" anchory="page"/>
               </v:rect>
             </w:pict>
@@ -188,7 +189,8 @@
               <w:noProof/>
             </w:rPr>
             <w:pict>
-              <v:rect id="_x0000_s1027" style="position:absolute;margin-left:0;margin-top:0;width:624.25pt;height:63pt;z-index:251661312;mso-width-percent:1050;mso-height-percent:900;mso-position-horizontal:center;mso-position-horizontal-relative:page;mso-position-vertical:top;mso-position-vertical-relative:top-margin-area;mso-width-percent:1050;mso-height-percent:900;mso-height-relative:top-margin-area" o:allowincell="f" fillcolor="#943634 [2405]" strokecolor="#943634 [2405]">
+              <v:rect id="_x0000_s1027" style="position:absolute;margin-left:0;margin-top:0;width:624.25pt;height:63pt;z-index:251661312;mso-width-percent:1050;mso-height-percent:900;mso-position-horizontal:center;mso-position-horizontal-relative:page;mso-position-vertical:top;mso-position-vertical-relative:top-margin-area;mso-width-percent:1050;mso-height-percent:900;mso-height-relative:top-margin-area" o:allowincell="f" fillcolor="#4bacc6 [3208]" strokecolor="#f2f2f2 [3041]" strokeweight="3pt">
+                <v:shadow on="t" type="perspective" color="#205867 [1608]" opacity=".5" offset="1pt" offset2="-1pt"/>
                 <w10:wrap anchorx="page" anchory="margin"/>
               </v:rect>
             </w:pict>
@@ -209,7 +211,6 @@
             <w:dataBinding w:prefixMappings="xmlns:ns0='http://schemas.openxmlformats.org/package/2006/metadata/core-properties' xmlns:ns1='http://purl.org/dc/elements/1.1/'" w:xpath="/ns0:coreProperties[1]/ns1:title[1]" w:storeItemID="{6C3C8BC8-F283-45AE-878A-BAB7291924A1}"/>
             <w:text/>
           </w:sdtPr>
-          <w:sdtEndPr/>
           <w:sdtContent>
             <w:p>
               <w:pPr>
@@ -367,19 +368,11 @@
                           <w:szCs w:val="28"/>
                         </w:rPr>
                       </w:pPr>
-                      <w:proofErr w:type="spellStart"/>
-                      <w:r>
-                        <w:rPr>
-                          <w:szCs w:val="28"/>
-                        </w:rPr>
-                        <w:t>Biancato</w:t>
-                      </w:r>
-                      <w:proofErr w:type="spellEnd"/>
-                      <w:r>
-                        <w:rPr>
-                          <w:szCs w:val="28"/>
-                        </w:rPr>
-                        <w:t>, Enzo</w:t>
+                      <w:r>
+                        <w:rPr>
+                          <w:szCs w:val="28"/>
+                        </w:rPr>
+                        <w:t>Biancato, Enzo</w:t>
                       </w:r>
                       <w:r>
                         <w:rPr>
@@ -544,19 +537,11 @@
                           <w:szCs w:val="28"/>
                         </w:rPr>
                       </w:pPr>
-                      <w:proofErr w:type="spellStart"/>
-                      <w:r>
-                        <w:rPr>
-                          <w:szCs w:val="28"/>
-                        </w:rPr>
-                        <w:t>Gastañaga</w:t>
-                      </w:r>
-                      <w:proofErr w:type="spellEnd"/>
-                      <w:r>
-                        <w:rPr>
-                          <w:szCs w:val="28"/>
-                        </w:rPr>
-                        <w:t>, Iris Nancy (Titular)</w:t>
+                      <w:r>
+                        <w:rPr>
+                          <w:szCs w:val="28"/>
+                        </w:rPr>
+                        <w:t>Gastañaga, Iris Nancy (Titular)</w:t>
                       </w:r>
                       <w:bookmarkStart w:id="0" w:name="_GoBack"/>
                       <w:bookmarkEnd w:id="0"/>
@@ -569,19 +554,11 @@
                           <w:szCs w:val="28"/>
                         </w:rPr>
                       </w:pPr>
-                      <w:proofErr w:type="spellStart"/>
-                      <w:r>
-                        <w:rPr>
-                          <w:szCs w:val="28"/>
-                        </w:rPr>
-                        <w:t>Savi</w:t>
-                      </w:r>
-                      <w:proofErr w:type="spellEnd"/>
-                      <w:r>
-                        <w:rPr>
-                          <w:szCs w:val="28"/>
-                        </w:rPr>
-                        <w:t>, Cecilia Andrea (JTP)</w:t>
+                      <w:r>
+                        <w:rPr>
+                          <w:szCs w:val="28"/>
+                        </w:rPr>
+                        <w:t>Savi, Cecilia Andrea (JTP)</w:t>
                       </w:r>
                     </w:p>
                     <w:p>
@@ -613,9 +590,6 @@
           </w:pPr>
         </w:p>
         <w:p>
-          <w:r>
-            <w:t xml:space="preserve"> </w:t>
-          </w:r>
           <w:r>
             <w:tab/>
           </w:r>
@@ -629,47 +603,12 @@
           <w:pPr>
             <w:spacing w:after="0"/>
             <w:jc w:val="center"/>
-            <w:rPr>
-              <w:szCs w:val="28"/>
-            </w:rPr>
           </w:pPr>
           <w:r>
             <w:rPr>
               <w:szCs w:val="28"/>
             </w:rPr>
-            <w:t xml:space="preserve">Fecha: </w:t>
-          </w:r>
-          <w:proofErr w:type="spellStart"/>
-          <w:r>
-            <w:rPr>
-              <w:szCs w:val="28"/>
-            </w:rPr>
-            <w:t>dd</w:t>
-          </w:r>
-          <w:proofErr w:type="spellEnd"/>
-          <w:r>
-            <w:rPr>
-              <w:szCs w:val="28"/>
-            </w:rPr>
-            <w:t>/mm/</w:t>
-          </w:r>
-          <w:proofErr w:type="spellStart"/>
-          <w:r>
-            <w:rPr>
-              <w:szCs w:val="28"/>
-            </w:rPr>
-            <w:t>yyyy</w:t>
-          </w:r>
-          <w:proofErr w:type="spellEnd"/>
-        </w:p>
-        <w:p>
-          <w:pPr>
-            <w:jc w:val="center"/>
-          </w:pPr>
-        </w:p>
-        <w:p>
-          <w:r>
-            <w:br w:type="page"/>
+            <w:t>Fecha: 08/10/2013</w:t>
           </w:r>
         </w:p>
       </w:sdtContent>
@@ -685,8 +624,58 @@
 </w:document>
 </file>
 
+<file path=word/endnotes.xml><?xml version="1.0" encoding="utf-8"?>
+<w:endnotes xmlns:ve="http://schemas.openxmlformats.org/markup-compatibility/2006" xmlns:o="urn:schemas-microsoft-com:office:office" xmlns:r="http://schemas.openxmlformats.org/officeDocument/2006/relationships" xmlns:m="http://schemas.openxmlformats.org/officeDocument/2006/math" xmlns:v="urn:schemas-microsoft-com:vml" xmlns:wp="http://schemas.openxmlformats.org/drawingml/2006/wordprocessingDrawing" xmlns:w10="urn:schemas-microsoft-com:office:word" xmlns:w="http://schemas.openxmlformats.org/wordprocessingml/2006/main" xmlns:wne="http://schemas.microsoft.com/office/word/2006/wordml">
+  <w:endnote w:type="separator" w:id="0">
+    <w:p>
+      <w:pPr>
+        <w:spacing w:after="0" w:line="240" w:lineRule="auto"/>
+      </w:pPr>
+      <w:r>
+        <w:separator/>
+      </w:r>
+    </w:p>
+  </w:endnote>
+  <w:endnote w:type="continuationSeparator" w:id="1">
+    <w:p>
+      <w:pPr>
+        <w:spacing w:after="0" w:line="240" w:lineRule="auto"/>
+      </w:pPr>
+      <w:r>
+        <w:continuationSeparator/>
+      </w:r>
+    </w:p>
+  </w:endnote>
+</w:endnotes>
+</file>
+
+<file path=word/footnotes.xml><?xml version="1.0" encoding="utf-8"?>
+<w:footnotes xmlns:ve="http://schemas.openxmlformats.org/markup-compatibility/2006" xmlns:o="urn:schemas-microsoft-com:office:office" xmlns:r="http://schemas.openxmlformats.org/officeDocument/2006/relationships" xmlns:m="http://schemas.openxmlformats.org/officeDocument/2006/math" xmlns:v="urn:schemas-microsoft-com:vml" xmlns:wp="http://schemas.openxmlformats.org/drawingml/2006/wordprocessingDrawing" xmlns:w10="urn:schemas-microsoft-com:office:word" xmlns:w="http://schemas.openxmlformats.org/wordprocessingml/2006/main" xmlns:wne="http://schemas.microsoft.com/office/word/2006/wordml">
+  <w:footnote w:type="separator" w:id="0">
+    <w:p>
+      <w:pPr>
+        <w:spacing w:after="0" w:line="240" w:lineRule="auto"/>
+      </w:pPr>
+      <w:r>
+        <w:separator/>
+      </w:r>
+    </w:p>
+  </w:footnote>
+  <w:footnote w:type="continuationSeparator" w:id="1">
+    <w:p>
+      <w:pPr>
+        <w:spacing w:after="0" w:line="240" w:lineRule="auto"/>
+      </w:pPr>
+      <w:r>
+        <w:continuationSeparator/>
+      </w:r>
+    </w:p>
+  </w:footnote>
+</w:footnotes>
+</file>
+
 <file path=word/numbering.xml><?xml version="1.0" encoding="utf-8"?>
-<w:numbering xmlns:wpc="http://schemas.microsoft.com/office/word/2010/wordprocessingCanvas" xmlns:mc="http://schemas.openxmlformats.org/markup-compatibility/2006" xmlns:o="urn:schemas-microsoft-com:office:office" xmlns:r="http://schemas.openxmlformats.org/officeDocument/2006/relationships" xmlns:m="http://schemas.openxmlformats.org/officeDocument/2006/math" xmlns:v="urn:schemas-microsoft-com:vml" xmlns:wp14="http://schemas.microsoft.com/office/word/2010/wordprocessingDrawing" xmlns:wp="http://schemas.openxmlformats.org/drawingml/2006/wordprocessingDrawing" xmlns:w10="urn:schemas-microsoft-com:office:word" xmlns:w="http://schemas.openxmlformats.org/wordprocessingml/2006/main" xmlns:w14="http://schemas.microsoft.com/office/word/2010/wordml" xmlns:w15="http://schemas.microsoft.com/office/word/2012/wordml" xmlns:wpg="http://schemas.microsoft.com/office/word/2010/wordprocessingGroup" xmlns:wpi="http://schemas.microsoft.com/office/word/2010/wordprocessingInk" xmlns:wne="http://schemas.microsoft.com/office/word/2006/wordml" xmlns:wps="http://schemas.microsoft.com/office/word/2010/wordprocessingShape" mc:Ignorable="w14 w15 wp14">
+<w:numbering xmlns:ve="http://schemas.openxmlformats.org/markup-compatibility/2006" xmlns:o="urn:schemas-microsoft-com:office:office" xmlns:r="http://schemas.openxmlformats.org/officeDocument/2006/relationships" xmlns:m="http://schemas.openxmlformats.org/officeDocument/2006/math" xmlns:v="urn:schemas-microsoft-com:vml" xmlns:wp="http://schemas.openxmlformats.org/drawingml/2006/wordprocessingDrawing" xmlns:w10="urn:schemas-microsoft-com:office:word" xmlns:w="http://schemas.openxmlformats.org/wordprocessingml/2006/main" xmlns:wne="http://schemas.microsoft.com/office/word/2006/wordml">
   <w:abstractNum w:abstractNumId="0">
     <w:nsid w:val="48A072D0"/>
     <w:multiLevelType w:val="hybridMultilevel"/>
@@ -808,7 +797,7 @@
 </file>
 
 <file path=word/styles.xml><?xml version="1.0" encoding="utf-8"?>
-<w:styles xmlns:mc="http://schemas.openxmlformats.org/markup-compatibility/2006" xmlns:r="http://schemas.openxmlformats.org/officeDocument/2006/relationships" xmlns:w="http://schemas.openxmlformats.org/wordprocessingml/2006/main" xmlns:w14="http://schemas.microsoft.com/office/word/2010/wordml" xmlns:w15="http://schemas.microsoft.com/office/word/2012/wordml" mc:Ignorable="w14 w15">
+<w:styles xmlns:r="http://schemas.openxmlformats.org/officeDocument/2006/relationships" xmlns:w="http://schemas.openxmlformats.org/wordprocessingml/2006/main">
   <w:docDefaults>
     <w:rPrDefault>
       <w:rPr>
@@ -824,382 +813,149 @@
       </w:pPr>
     </w:pPrDefault>
   </w:docDefaults>
-  <w:latentStyles w:defLockedState="0" w:defUIPriority="99" w:defSemiHidden="0" w:defUnhideWhenUsed="0" w:defQFormat="0" w:count="371">
-    <w:lsdException w:name="Normal" w:uiPriority="0" w:qFormat="1"/>
-    <w:lsdException w:name="heading 1" w:uiPriority="9" w:qFormat="1"/>
-    <w:lsdException w:name="heading 2" w:semiHidden="1" w:uiPriority="9" w:unhideWhenUsed="1" w:qFormat="1"/>
-    <w:lsdException w:name="heading 3" w:semiHidden="1" w:uiPriority="9" w:unhideWhenUsed="1" w:qFormat="1"/>
-    <w:lsdException w:name="heading 4" w:semiHidden="1" w:uiPriority="9" w:unhideWhenUsed="1" w:qFormat="1"/>
-    <w:lsdException w:name="heading 5" w:semiHidden="1" w:uiPriority="9" w:unhideWhenUsed="1" w:qFormat="1"/>
-    <w:lsdException w:name="heading 6" w:semiHidden="1" w:uiPriority="9" w:unhideWhenUsed="1" w:qFormat="1"/>
-    <w:lsdException w:name="heading 7" w:semiHidden="1" w:uiPriority="9" w:unhideWhenUsed="1" w:qFormat="1"/>
-    <w:lsdException w:name="heading 8" w:semiHidden="1" w:uiPriority="9" w:unhideWhenUsed="1" w:qFormat="1"/>
-    <w:lsdException w:name="heading 9" w:semiHidden="1" w:uiPriority="9" w:unhideWhenUsed="1" w:qFormat="1"/>
-    <w:lsdException w:name="index 1" w:semiHidden="1" w:unhideWhenUsed="1"/>
-    <w:lsdException w:name="index 2" w:semiHidden="1" w:unhideWhenUsed="1"/>
-    <w:lsdException w:name="index 3" w:semiHidden="1" w:unhideWhenUsed="1"/>
-    <w:lsdException w:name="index 4" w:semiHidden="1" w:unhideWhenUsed="1"/>
-    <w:lsdException w:name="index 5" w:semiHidden="1" w:unhideWhenUsed="1"/>
-    <w:lsdException w:name="index 6" w:semiHidden="1" w:unhideWhenUsed="1"/>
-    <w:lsdException w:name="index 7" w:semiHidden="1" w:unhideWhenUsed="1"/>
-    <w:lsdException w:name="index 8" w:semiHidden="1" w:unhideWhenUsed="1"/>
-    <w:lsdException w:name="index 9" w:semiHidden="1" w:unhideWhenUsed="1"/>
-    <w:lsdException w:name="toc 1" w:semiHidden="1" w:uiPriority="39" w:unhideWhenUsed="1"/>
-    <w:lsdException w:name="toc 2" w:semiHidden="1" w:uiPriority="39" w:unhideWhenUsed="1"/>
-    <w:lsdException w:name="toc 3" w:semiHidden="1" w:uiPriority="39" w:unhideWhenUsed="1"/>
-    <w:lsdException w:name="toc 4" w:semiHidden="1" w:uiPriority="39" w:unhideWhenUsed="1"/>
-    <w:lsdException w:name="toc 5" w:semiHidden="1" w:uiPriority="39" w:unhideWhenUsed="1"/>
-    <w:lsdException w:name="toc 6" w:semiHidden="1" w:uiPriority="39" w:unhideWhenUsed="1"/>
-    <w:lsdException w:name="toc 7" w:semiHidden="1" w:uiPriority="39" w:unhideWhenUsed="1"/>
-    <w:lsdException w:name="toc 8" w:semiHidden="1" w:uiPriority="39" w:unhideWhenUsed="1"/>
-    <w:lsdException w:name="toc 9" w:semiHidden="1" w:uiPriority="39" w:unhideWhenUsed="1"/>
-    <w:lsdException w:name="Normal Indent" w:semiHidden="1" w:unhideWhenUsed="1"/>
-    <w:lsdException w:name="footnote text" w:semiHidden="1" w:unhideWhenUsed="1"/>
-    <w:lsdException w:name="annotation text" w:semiHidden="1" w:unhideWhenUsed="1"/>
-    <w:lsdException w:name="header" w:semiHidden="1" w:unhideWhenUsed="1"/>
-    <w:lsdException w:name="footer" w:semiHidden="1" w:unhideWhenUsed="1"/>
-    <w:lsdException w:name="index heading" w:semiHidden="1" w:unhideWhenUsed="1"/>
-    <w:lsdException w:name="caption" w:semiHidden="1" w:uiPriority="35" w:unhideWhenUsed="1" w:qFormat="1"/>
-    <w:lsdException w:name="table of figures" w:semiHidden="1" w:unhideWhenUsed="1"/>
-    <w:lsdException w:name="envelope address" w:semiHidden="1" w:unhideWhenUsed="1"/>
-    <w:lsdException w:name="envelope return" w:semiHidden="1" w:unhideWhenUsed="1"/>
-    <w:lsdException w:name="footnote reference" w:semiHidden="1" w:unhideWhenUsed="1"/>
-    <w:lsdException w:name="annotation reference" w:semiHidden="1" w:unhideWhenUsed="1"/>
-    <w:lsdException w:name="line number" w:semiHidden="1" w:unhideWhenUsed="1"/>
-    <w:lsdException w:name="page number" w:semiHidden="1" w:unhideWhenUsed="1"/>
-    <w:lsdException w:name="endnote reference" w:semiHidden="1" w:unhideWhenUsed="1"/>
-    <w:lsdException w:name="endnote text" w:semiHidden="1" w:unhideWhenUsed="1"/>
-    <w:lsdException w:name="table of authorities" w:semiHidden="1" w:unhideWhenUsed="1"/>
-    <w:lsdException w:name="macro" w:semiHidden="1" w:unhideWhenUsed="1"/>
-    <w:lsdException w:name="toa heading" w:semiHidden="1" w:unhideWhenUsed="1"/>
-    <w:lsdException w:name="List" w:semiHidden="1" w:unhideWhenUsed="1"/>
-    <w:lsdException w:name="List Bullet" w:semiHidden="1" w:unhideWhenUsed="1"/>
-    <w:lsdException w:name="List Number" w:semiHidden="1" w:unhideWhenUsed="1"/>
-    <w:lsdException w:name="List 2" w:semiHidden="1" w:unhideWhenUsed="1"/>
-    <w:lsdException w:name="List 3" w:semiHidden="1" w:unhideWhenUsed="1"/>
-    <w:lsdException w:name="List 4" w:semiHidden="1" w:unhideWhenUsed="1"/>
-    <w:lsdException w:name="List 5" w:semiHidden="1" w:unhideWhenUsed="1"/>
-    <w:lsdException w:name="List Bullet 2" w:semiHidden="1" w:unhideWhenUsed="1"/>
-    <w:lsdException w:name="List Bullet 3" w:semiHidden="1" w:unhideWhenUsed="1"/>
-    <w:lsdException w:name="List Bullet 4" w:semiHidden="1" w:unhideWhenUsed="1"/>
-    <w:lsdException w:name="List Bullet 5" w:semiHidden="1" w:unhideWhenUsed="1"/>
-    <w:lsdException w:name="List Number 2" w:semiHidden="1" w:unhideWhenUsed="1"/>
-    <w:lsdException w:name="List Number 3" w:semiHidden="1" w:unhideWhenUsed="1"/>
-    <w:lsdException w:name="List Number 4" w:semiHidden="1" w:unhideWhenUsed="1"/>
-    <w:lsdException w:name="List Number 5" w:semiHidden="1" w:unhideWhenUsed="1"/>
-    <w:lsdException w:name="Title" w:uiPriority="10" w:qFormat="1"/>
-    <w:lsdException w:name="Closing" w:semiHidden="1" w:unhideWhenUsed="1"/>
-    <w:lsdException w:name="Signature" w:semiHidden="1" w:unhideWhenUsed="1"/>
-    <w:lsdException w:name="Default Paragraph Font" w:semiHidden="1" w:uiPriority="1" w:unhideWhenUsed="1"/>
-    <w:lsdException w:name="Body Text" w:semiHidden="1" w:unhideWhenUsed="1"/>
-    <w:lsdException w:name="Body Text Indent" w:semiHidden="1" w:unhideWhenUsed="1"/>
-    <w:lsdException w:name="List Continue" w:semiHidden="1" w:unhideWhenUsed="1"/>
-    <w:lsdException w:name="List Continue 2" w:semiHidden="1" w:unhideWhenUsed="1"/>
-    <w:lsdException w:name="List Continue 3" w:semiHidden="1" w:unhideWhenUsed="1"/>
-    <w:lsdException w:name="List Continue 4" w:semiHidden="1" w:unhideWhenUsed="1"/>
-    <w:lsdException w:name="List Continue 5" w:semiHidden="1" w:unhideWhenUsed="1"/>
-    <w:lsdException w:name="Message Header" w:semiHidden="1" w:unhideWhenUsed="1"/>
-    <w:lsdException w:name="Subtitle" w:uiPriority="11" w:qFormat="1"/>
-    <w:lsdException w:name="Salutation" w:semiHidden="1" w:unhideWhenUsed="1"/>
-    <w:lsdException w:name="Date" w:semiHidden="1" w:unhideWhenUsed="1"/>
-    <w:lsdException w:name="Body Text First Indent" w:semiHidden="1" w:unhideWhenUsed="1"/>
-    <w:lsdException w:name="Body Text First Indent 2" w:semiHidden="1" w:unhideWhenUsed="1"/>
-    <w:lsdException w:name="Note Heading" w:semiHidden="1" w:unhideWhenUsed="1"/>
-    <w:lsdException w:name="Body Text 2" w:semiHidden="1" w:unhideWhenUsed="1"/>
-    <w:lsdException w:name="Body Text 3" w:semiHidden="1" w:unhideWhenUsed="1"/>
-    <w:lsdException w:name="Body Text Indent 2" w:semiHidden="1" w:unhideWhenUsed="1"/>
-    <w:lsdException w:name="Body Text Indent 3" w:semiHidden="1" w:unhideWhenUsed="1"/>
-    <w:lsdException w:name="Block Text" w:semiHidden="1" w:unhideWhenUsed="1"/>
-    <w:lsdException w:name="Hyperlink" w:semiHidden="1" w:unhideWhenUsed="1"/>
-    <w:lsdException w:name="FollowedHyperlink" w:semiHidden="1" w:unhideWhenUsed="1"/>
-    <w:lsdException w:name="Strong" w:uiPriority="22" w:qFormat="1"/>
-    <w:lsdException w:name="Emphasis" w:uiPriority="20" w:qFormat="1"/>
-    <w:lsdException w:name="Document Map" w:semiHidden="1" w:unhideWhenUsed="1"/>
-    <w:lsdException w:name="Plain Text" w:semiHidden="1" w:unhideWhenUsed="1"/>
-    <w:lsdException w:name="E-mail Signature" w:semiHidden="1" w:unhideWhenUsed="1"/>
-    <w:lsdException w:name="HTML Top of Form" w:semiHidden="1" w:unhideWhenUsed="1"/>
-    <w:lsdException w:name="HTML Bottom of Form" w:semiHidden="1" w:unhideWhenUsed="1"/>
-    <w:lsdException w:name="Normal (Web)" w:semiHidden="1" w:unhideWhenUsed="1"/>
-    <w:lsdException w:name="HTML Acronym" w:semiHidden="1" w:unhideWhenUsed="1"/>
-    <w:lsdException w:name="HTML Address" w:semiHidden="1" w:unhideWhenUsed="1"/>
-    <w:lsdException w:name="HTML Cite" w:semiHidden="1" w:unhideWhenUsed="1"/>
-    <w:lsdException w:name="HTML Code" w:semiHidden="1" w:unhideWhenUsed="1"/>
-    <w:lsdException w:name="HTML Definition" w:semiHidden="1" w:unhideWhenUsed="1"/>
-    <w:lsdException w:name="HTML Keyboard" w:semiHidden="1" w:unhideWhenUsed="1"/>
-    <w:lsdException w:name="HTML Preformatted" w:semiHidden="1" w:unhideWhenUsed="1"/>
-    <w:lsdException w:name="HTML Sample" w:semiHidden="1" w:unhideWhenUsed="1"/>
-    <w:lsdException w:name="HTML Typewriter" w:semiHidden="1" w:unhideWhenUsed="1"/>
-    <w:lsdException w:name="HTML Variable" w:semiHidden="1" w:unhideWhenUsed="1"/>
-    <w:lsdException w:name="Normal Table" w:semiHidden="1" w:unhideWhenUsed="1"/>
-    <w:lsdException w:name="annotation subject" w:semiHidden="1" w:unhideWhenUsed="1"/>
-    <w:lsdException w:name="No List" w:semiHidden="1" w:unhideWhenUsed="1"/>
-    <w:lsdException w:name="Outline List 1" w:semiHidden="1" w:unhideWhenUsed="1"/>
-    <w:lsdException w:name="Outline List 2" w:semiHidden="1" w:unhideWhenUsed="1"/>
-    <w:lsdException w:name="Outline List 3" w:semiHidden="1" w:unhideWhenUsed="1"/>
-    <w:lsdException w:name="Table Simple 1" w:semiHidden="1" w:unhideWhenUsed="1"/>
-    <w:lsdException w:name="Table Simple 2" w:semiHidden="1" w:unhideWhenUsed="1"/>
-    <w:lsdException w:name="Table Simple 3" w:semiHidden="1" w:unhideWhenUsed="1"/>
-    <w:lsdException w:name="Table Classic 1" w:semiHidden="1" w:unhideWhenUsed="1"/>
-    <w:lsdException w:name="Table Classic 2" w:semiHidden="1" w:unhideWhenUsed="1"/>
-    <w:lsdException w:name="Table Classic 3" w:semiHidden="1" w:unhideWhenUsed="1"/>
-    <w:lsdException w:name="Table Classic 4" w:semiHidden="1" w:unhideWhenUsed="1"/>
-    <w:lsdException w:name="Table Colorful 1" w:semiHidden="1" w:unhideWhenUsed="1"/>
-    <w:lsdException w:name="Table Colorful 2" w:semiHidden="1" w:unhideWhenUsed="1"/>
-    <w:lsdException w:name="Table Colorful 3" w:semiHidden="1" w:unhideWhenUsed="1"/>
-    <w:lsdException w:name="Table Columns 1" w:semiHidden="1" w:unhideWhenUsed="1"/>
-    <w:lsdException w:name="Table Columns 2" w:semiHidden="1" w:unhideWhenUsed="1"/>
-    <w:lsdException w:name="Table Columns 3" w:semiHidden="1" w:unhideWhenUsed="1"/>
-    <w:lsdException w:name="Table Columns 4" w:semiHidden="1" w:unhideWhenUsed="1"/>
-    <w:lsdException w:name="Table Columns 5" w:semiHidden="1" w:unhideWhenUsed="1"/>
-    <w:lsdException w:name="Table Grid 1" w:semiHidden="1" w:unhideWhenUsed="1"/>
-    <w:lsdException w:name="Table Grid 2" w:semiHidden="1" w:unhideWhenUsed="1"/>
-    <w:lsdException w:name="Table Grid 3" w:semiHidden="1" w:unhideWhenUsed="1"/>
-    <w:lsdException w:name="Table Grid 4" w:semiHidden="1" w:unhideWhenUsed="1"/>
-    <w:lsdException w:name="Table Grid 5" w:semiHidden="1" w:unhideWhenUsed="1"/>
-    <w:lsdException w:name="Table Grid 6" w:semiHidden="1" w:unhideWhenUsed="1"/>
-    <w:lsdException w:name="Table Grid 7" w:semiHidden="1" w:unhideWhenUsed="1"/>
-    <w:lsdException w:name="Table Grid 8" w:semiHidden="1" w:unhideWhenUsed="1"/>
-    <w:lsdException w:name="Table List 1" w:semiHidden="1" w:unhideWhenUsed="1"/>
-    <w:lsdException w:name="Table List 2" w:semiHidden="1" w:unhideWhenUsed="1"/>
-    <w:lsdException w:name="Table List 3" w:semiHidden="1" w:unhideWhenUsed="1"/>
-    <w:lsdException w:name="Table List 4" w:semiHidden="1" w:unhideWhenUsed="1"/>
-    <w:lsdException w:name="Table List 5" w:semiHidden="1" w:unhideWhenUsed="1"/>
-    <w:lsdException w:name="Table List 6" w:semiHidden="1" w:unhideWhenUsed="1"/>
-    <w:lsdException w:name="Table List 7" w:semiHidden="1" w:unhideWhenUsed="1"/>
-    <w:lsdException w:name="Table List 8" w:semiHidden="1" w:unhideWhenUsed="1"/>
-    <w:lsdException w:name="Table 3D effects 1" w:semiHidden="1" w:unhideWhenUsed="1"/>
-    <w:lsdException w:name="Table 3D effects 2" w:semiHidden="1" w:unhideWhenUsed="1"/>
-    <w:lsdException w:name="Table 3D effects 3" w:semiHidden="1" w:unhideWhenUsed="1"/>
-    <w:lsdException w:name="Table Contemporary" w:semiHidden="1" w:unhideWhenUsed="1"/>
-    <w:lsdException w:name="Table Elegant" w:semiHidden="1" w:unhideWhenUsed="1"/>
-    <w:lsdException w:name="Table Professional" w:semiHidden="1" w:unhideWhenUsed="1"/>
-    <w:lsdException w:name="Table Subtle 1" w:semiHidden="1" w:unhideWhenUsed="1"/>
-    <w:lsdException w:name="Table Subtle 2" w:semiHidden="1" w:unhideWhenUsed="1"/>
-    <w:lsdException w:name="Table Web 1" w:semiHidden="1" w:unhideWhenUsed="1"/>
-    <w:lsdException w:name="Table Web 2" w:semiHidden="1" w:unhideWhenUsed="1"/>
-    <w:lsdException w:name="Table Web 3" w:semiHidden="1" w:unhideWhenUsed="1"/>
-    <w:lsdException w:name="Balloon Text" w:semiHidden="1" w:unhideWhenUsed="1"/>
-    <w:lsdException w:name="Table Grid" w:uiPriority="59"/>
-    <w:lsdException w:name="Table Theme" w:semiHidden="1" w:unhideWhenUsed="1"/>
-    <w:lsdException w:name="Placeholder Text" w:semiHidden="1"/>
-    <w:lsdException w:name="No Spacing" w:uiPriority="1" w:qFormat="1"/>
-    <w:lsdException w:name="Light Shading" w:uiPriority="60"/>
-    <w:lsdException w:name="Light List" w:uiPriority="61"/>
-    <w:lsdException w:name="Light Grid" w:uiPriority="62"/>
-    <w:lsdException w:name="Medium Shading 1" w:uiPriority="63"/>
-    <w:lsdException w:name="Medium Shading 2" w:uiPriority="64"/>
-    <w:lsdException w:name="Medium List 1" w:uiPriority="65"/>
-    <w:lsdException w:name="Medium List 2" w:uiPriority="66"/>
-    <w:lsdException w:name="Medium Grid 1" w:uiPriority="67"/>
-    <w:lsdException w:name="Medium Grid 2" w:uiPriority="68"/>
-    <w:lsdException w:name="Medium Grid 3" w:uiPriority="69"/>
-    <w:lsdException w:name="Dark List" w:uiPriority="70"/>
-    <w:lsdException w:name="Colorful Shading" w:uiPriority="71"/>
-    <w:lsdException w:name="Colorful List" w:uiPriority="72"/>
-    <w:lsdException w:name="Colorful Grid" w:uiPriority="73"/>
-    <w:lsdException w:name="Light Shading Accent 1" w:uiPriority="60"/>
-    <w:lsdException w:name="Light List Accent 1" w:uiPriority="61"/>
-    <w:lsdException w:name="Light Grid Accent 1" w:uiPriority="62"/>
-    <w:lsdException w:name="Medium Shading 1 Accent 1" w:uiPriority="63"/>
-    <w:lsdException w:name="Medium Shading 2 Accent 1" w:uiPriority="64"/>
-    <w:lsdException w:name="Medium List 1 Accent 1" w:uiPriority="65"/>
-    <w:lsdException w:name="Revision" w:semiHidden="1"/>
-    <w:lsdException w:name="List Paragraph" w:uiPriority="34" w:qFormat="1"/>
-    <w:lsdException w:name="Quote" w:uiPriority="29" w:qFormat="1"/>
-    <w:lsdException w:name="Intense Quote" w:uiPriority="30" w:qFormat="1"/>
-    <w:lsdException w:name="Medium List 2 Accent 1" w:uiPriority="66"/>
-    <w:lsdException w:name="Medium Grid 1 Accent 1" w:uiPriority="67"/>
-    <w:lsdException w:name="Medium Grid 2 Accent 1" w:uiPriority="68"/>
-    <w:lsdException w:name="Medium Grid 3 Accent 1" w:uiPriority="69"/>
-    <w:lsdException w:name="Dark List Accent 1" w:uiPriority="70"/>
-    <w:lsdException w:name="Colorful Shading Accent 1" w:uiPriority="71"/>
-    <w:lsdException w:name="Colorful List Accent 1" w:uiPriority="72"/>
-    <w:lsdException w:name="Colorful Grid Accent 1" w:uiPriority="73"/>
-    <w:lsdException w:name="Light Shading Accent 2" w:uiPriority="60"/>
-    <w:lsdException w:name="Light List Accent 2" w:uiPriority="61"/>
-    <w:lsdException w:name="Light Grid Accent 2" w:uiPriority="62"/>
-    <w:lsdException w:name="Medium Shading 1 Accent 2" w:uiPriority="63"/>
-    <w:lsdException w:name="Medium Shading 2 Accent 2" w:uiPriority="64"/>
-    <w:lsdException w:name="Medium List 1 Accent 2" w:uiPriority="65"/>
-    <w:lsdException w:name="Medium List 2 Accent 2" w:uiPriority="66"/>
-    <w:lsdException w:name="Medium Grid 1 Accent 2" w:uiPriority="67"/>
-    <w:lsdException w:name="Medium Grid 2 Accent 2" w:uiPriority="68"/>
-    <w:lsdException w:name="Medium Grid 3 Accent 2" w:uiPriority="69"/>
-    <w:lsdException w:name="Dark List Accent 2" w:uiPriority="70"/>
-    <w:lsdException w:name="Colorful Shading Accent 2" w:uiPriority="71"/>
-    <w:lsdException w:name="Colorful List Accent 2" w:uiPriority="72"/>
-    <w:lsdException w:name="Colorful Grid Accent 2" w:uiPriority="73"/>
-    <w:lsdException w:name="Light Shading Accent 3" w:uiPriority="60"/>
-    <w:lsdException w:name="Light List Accent 3" w:uiPriority="61"/>
-    <w:lsdException w:name="Light Grid Accent 3" w:uiPriority="62"/>
-    <w:lsdException w:name="Medium Shading 1 Accent 3" w:uiPriority="63"/>
-    <w:lsdException w:name="Medium Shading 2 Accent 3" w:uiPriority="64"/>
-    <w:lsdException w:name="Medium List 1 Accent 3" w:uiPriority="65"/>
-    <w:lsdException w:name="Medium List 2 Accent 3" w:uiPriority="66"/>
-    <w:lsdException w:name="Medium Grid 1 Accent 3" w:uiPriority="67"/>
-    <w:lsdException w:name="Medium Grid 2 Accent 3" w:uiPriority="68"/>
-    <w:lsdException w:name="Medium Grid 3 Accent 3" w:uiPriority="69"/>
-    <w:lsdException w:name="Dark List Accent 3" w:uiPriority="70"/>
-    <w:lsdException w:name="Colorful Shading Accent 3" w:uiPriority="71"/>
-    <w:lsdException w:name="Colorful List Accent 3" w:uiPriority="72"/>
-    <w:lsdException w:name="Colorful Grid Accent 3" w:uiPriority="73"/>
-    <w:lsdException w:name="Light Shading Accent 4" w:uiPriority="60"/>
-    <w:lsdException w:name="Light List Accent 4" w:uiPriority="61"/>
-    <w:lsdException w:name="Light Grid Accent 4" w:uiPriority="62"/>
-    <w:lsdException w:name="Medium Shading 1 Accent 4" w:uiPriority="63"/>
-    <w:lsdException w:name="Medium Shading 2 Accent 4" w:uiPriority="64"/>
-    <w:lsdException w:name="Medium List 1 Accent 4" w:uiPriority="65"/>
-    <w:lsdException w:name="Medium List 2 Accent 4" w:uiPriority="66"/>
-    <w:lsdException w:name="Medium Grid 1 Accent 4" w:uiPriority="67"/>
-    <w:lsdException w:name="Medium Grid 2 Accent 4" w:uiPriority="68"/>
-    <w:lsdException w:name="Medium Grid 3 Accent 4" w:uiPriority="69"/>
-    <w:lsdException w:name="Dark List Accent 4" w:uiPriority="70"/>
-    <w:lsdException w:name="Colorful Shading Accent 4" w:uiPriority="71"/>
-    <w:lsdException w:name="Colorful List Accent 4" w:uiPriority="72"/>
-    <w:lsdException w:name="Colorful Grid Accent 4" w:uiPriority="73"/>
-    <w:lsdException w:name="Light Shading Accent 5" w:uiPriority="60"/>
-    <w:lsdException w:name="Light List Accent 5" w:uiPriority="61"/>
-    <w:lsdException w:name="Light Grid Accent 5" w:uiPriority="62"/>
-    <w:lsdException w:name="Medium Shading 1 Accent 5" w:uiPriority="63"/>
-    <w:lsdException w:name="Medium Shading 2 Accent 5" w:uiPriority="64"/>
-    <w:lsdException w:name="Medium List 1 Accent 5" w:uiPriority="65"/>
-    <w:lsdException w:name="Medium List 2 Accent 5" w:uiPriority="66"/>
-    <w:lsdException w:name="Medium Grid 1 Accent 5" w:uiPriority="67"/>
-    <w:lsdException w:name="Medium Grid 2 Accent 5" w:uiPriority="68"/>
-    <w:lsdException w:name="Medium Grid 3 Accent 5" w:uiPriority="69"/>
-    <w:lsdException w:name="Dark List Accent 5" w:uiPriority="70"/>
-    <w:lsdException w:name="Colorful Shading Accent 5" w:uiPriority="71"/>
-    <w:lsdException w:name="Colorful List Accent 5" w:uiPriority="72"/>
-    <w:lsdException w:name="Colorful Grid Accent 5" w:uiPriority="73"/>
-    <w:lsdException w:name="Light Shading Accent 6" w:uiPriority="60"/>
-    <w:lsdException w:name="Light List Accent 6" w:uiPriority="61"/>
-    <w:lsdException w:name="Light Grid Accent 6" w:uiPriority="62"/>
-    <w:lsdException w:name="Medium Shading 1 Accent 6" w:uiPriority="63"/>
-    <w:lsdException w:name="Medium Shading 2 Accent 6" w:uiPriority="64"/>
-    <w:lsdException w:name="Medium List 1 Accent 6" w:uiPriority="65"/>
-    <w:lsdException w:name="Medium List 2 Accent 6" w:uiPriority="66"/>
-    <w:lsdException w:name="Medium Grid 1 Accent 6" w:uiPriority="67"/>
-    <w:lsdException w:name="Medium Grid 2 Accent 6" w:uiPriority="68"/>
-    <w:lsdException w:name="Medium Grid 3 Accent 6" w:uiPriority="69"/>
-    <w:lsdException w:name="Dark List Accent 6" w:uiPriority="70"/>
-    <w:lsdException w:name="Colorful Shading Accent 6" w:uiPriority="71"/>
-    <w:lsdException w:name="Colorful List Accent 6" w:uiPriority="72"/>
-    <w:lsdException w:name="Colorful Grid Accent 6" w:uiPriority="73"/>
-    <w:lsdException w:name="Subtle Emphasis" w:uiPriority="19" w:qFormat="1"/>
-    <w:lsdException w:name="Intense Emphasis" w:uiPriority="21" w:qFormat="1"/>
-    <w:lsdException w:name="Subtle Reference" w:uiPriority="31" w:qFormat="1"/>
-    <w:lsdException w:name="Intense Reference" w:uiPriority="32" w:qFormat="1"/>
-    <w:lsdException w:name="Book Title" w:uiPriority="33" w:qFormat="1"/>
-    <w:lsdException w:name="Bibliography" w:semiHidden="1" w:uiPriority="37" w:unhideWhenUsed="1"/>
-    <w:lsdException w:name="TOC Heading" w:semiHidden="1" w:uiPriority="39" w:unhideWhenUsed="1" w:qFormat="1"/>
-    <w:lsdException w:name="Plain Table 1" w:uiPriority="41"/>
-    <w:lsdException w:name="Plain Table 2" w:uiPriority="42"/>
-    <w:lsdException w:name="Plain Table 3" w:uiPriority="43"/>
-    <w:lsdException w:name="Plain Table 4" w:uiPriority="44"/>
-    <w:lsdException w:name="Plain Table 5" w:uiPriority="45"/>
-    <w:lsdException w:name="Grid Table Light" w:uiPriority="40"/>
-    <w:lsdException w:name="Grid Table 1 Light" w:uiPriority="46"/>
-    <w:lsdException w:name="Grid Table 2" w:uiPriority="47"/>
-    <w:lsdException w:name="Grid Table 3" w:uiPriority="48"/>
-    <w:lsdException w:name="Grid Table 4" w:uiPriority="49"/>
-    <w:lsdException w:name="Grid Table 5 Dark" w:uiPriority="50"/>
-    <w:lsdException w:name="Grid Table 6 Colorful" w:uiPriority="51"/>
-    <w:lsdException w:name="Grid Table 7 Colorful" w:uiPriority="52"/>
-    <w:lsdException w:name="Grid Table 1 Light Accent 1" w:uiPriority="46"/>
-    <w:lsdException w:name="Grid Table 2 Accent 1" w:uiPriority="47"/>
-    <w:lsdException w:name="Grid Table 3 Accent 1" w:uiPriority="48"/>
-    <w:lsdException w:name="Grid Table 4 Accent 1" w:uiPriority="49"/>
-    <w:lsdException w:name="Grid Table 5 Dark Accent 1" w:uiPriority="50"/>
-    <w:lsdException w:name="Grid Table 6 Colorful Accent 1" w:uiPriority="51"/>
-    <w:lsdException w:name="Grid Table 7 Colorful Accent 1" w:uiPriority="52"/>
-    <w:lsdException w:name="Grid Table 1 Light Accent 2" w:uiPriority="46"/>
-    <w:lsdException w:name="Grid Table 2 Accent 2" w:uiPriority="47"/>
-    <w:lsdException w:name="Grid Table 3 Accent 2" w:uiPriority="48"/>
-    <w:lsdException w:name="Grid Table 4 Accent 2" w:uiPriority="49"/>
-    <w:lsdException w:name="Grid Table 5 Dark Accent 2" w:uiPriority="50"/>
-    <w:lsdException w:name="Grid Table 6 Colorful Accent 2" w:uiPriority="51"/>
-    <w:lsdException w:name="Grid Table 7 Colorful Accent 2" w:uiPriority="52"/>
-    <w:lsdException w:name="Grid Table 1 Light Accent 3" w:uiPriority="46"/>
-    <w:lsdException w:name="Grid Table 2 Accent 3" w:uiPriority="47"/>
-    <w:lsdException w:name="Grid Table 3 Accent 3" w:uiPriority="48"/>
-    <w:lsdException w:name="Grid Table 4 Accent 3" w:uiPriority="49"/>
-    <w:lsdException w:name="Grid Table 5 Dark Accent 3" w:uiPriority="50"/>
-    <w:lsdException w:name="Grid Table 6 Colorful Accent 3" w:uiPriority="51"/>
-    <w:lsdException w:name="Grid Table 7 Colorful Accent 3" w:uiPriority="52"/>
-    <w:lsdException w:name="Grid Table 1 Light Accent 4" w:uiPriority="46"/>
-    <w:lsdException w:name="Grid Table 2 Accent 4" w:uiPriority="47"/>
-    <w:lsdException w:name="Grid Table 3 Accent 4" w:uiPriority="48"/>
-    <w:lsdException w:name="Grid Table 4 Accent 4" w:uiPriority="49"/>
-    <w:lsdException w:name="Grid Table 5 Dark Accent 4" w:uiPriority="50"/>
-    <w:lsdException w:name="Grid Table 6 Colorful Accent 4" w:uiPriority="51"/>
-    <w:lsdException w:name="Grid Table 7 Colorful Accent 4" w:uiPriority="52"/>
-    <w:lsdException w:name="Grid Table 1 Light Accent 5" w:uiPriority="46"/>
-    <w:lsdException w:name="Grid Table 2 Accent 5" w:uiPriority="47"/>
-    <w:lsdException w:name="Grid Table 3 Accent 5" w:uiPriority="48"/>
-    <w:lsdException w:name="Grid Table 4 Accent 5" w:uiPriority="49"/>
-    <w:lsdException w:name="Grid Table 5 Dark Accent 5" w:uiPriority="50"/>
-    <w:lsdException w:name="Grid Table 6 Colorful Accent 5" w:uiPriority="51"/>
-    <w:lsdException w:name="Grid Table 7 Colorful Accent 5" w:uiPriority="52"/>
-    <w:lsdException w:name="Grid Table 1 Light Accent 6" w:uiPriority="46"/>
-    <w:lsdException w:name="Grid Table 2 Accent 6" w:uiPriority="47"/>
-    <w:lsdException w:name="Grid Table 3 Accent 6" w:uiPriority="48"/>
-    <w:lsdException w:name="Grid Table 4 Accent 6" w:uiPriority="49"/>
-    <w:lsdException w:name="Grid Table 5 Dark Accent 6" w:uiPriority="50"/>
-    <w:lsdException w:name="Grid Table 6 Colorful Accent 6" w:uiPriority="51"/>
-    <w:lsdException w:name="Grid Table 7 Colorful Accent 6" w:uiPriority="52"/>
-    <w:lsdException w:name="List Table 1 Light" w:uiPriority="46"/>
-    <w:lsdException w:name="List Table 2" w:uiPriority="47"/>
-    <w:lsdException w:name="List Table 3" w:uiPriority="48"/>
-    <w:lsdException w:name="List Table 4" w:uiPriority="49"/>
-    <w:lsdException w:name="List Table 5 Dark" w:uiPriority="50"/>
-    <w:lsdException w:name="List Table 6 Colorful" w:uiPriority="51"/>
-    <w:lsdException w:name="List Table 7 Colorful" w:uiPriority="52"/>
-    <w:lsdException w:name="List Table 1 Light Accent 1" w:uiPriority="46"/>
-    <w:lsdException w:name="List Table 2 Accent 1" w:uiPriority="47"/>
-    <w:lsdException w:name="List Table 3 Accent 1" w:uiPriority="48"/>
-    <w:lsdException w:name="List Table 4 Accent 1" w:uiPriority="49"/>
-    <w:lsdException w:name="List Table 5 Dark Accent 1" w:uiPriority="50"/>
-    <w:lsdException w:name="List Table 6 Colorful Accent 1" w:uiPriority="51"/>
-    <w:lsdException w:name="List Table 7 Colorful Accent 1" w:uiPriority="52"/>
-    <w:lsdException w:name="List Table 1 Light Accent 2" w:uiPriority="46"/>
-    <w:lsdException w:name="List Table 2 Accent 2" w:uiPriority="47"/>
-    <w:lsdException w:name="List Table 3 Accent 2" w:uiPriority="48"/>
-    <w:lsdException w:name="List Table 4 Accent 2" w:uiPriority="49"/>
-    <w:lsdException w:name="List Table 5 Dark Accent 2" w:uiPriority="50"/>
-    <w:lsdException w:name="List Table 6 Colorful Accent 2" w:uiPriority="51"/>
-    <w:lsdException w:name="List Table 7 Colorful Accent 2" w:uiPriority="52"/>
-    <w:lsdException w:name="List Table 1 Light Accent 3" w:uiPriority="46"/>
-    <w:lsdException w:name="List Table 2 Accent 3" w:uiPriority="47"/>
-    <w:lsdException w:name="List Table 3 Accent 3" w:uiPriority="48"/>
-    <w:lsdException w:name="List Table 4 Accent 3" w:uiPriority="49"/>
-    <w:lsdException w:name="List Table 5 Dark Accent 3" w:uiPriority="50"/>
-    <w:lsdException w:name="List Table 6 Colorful Accent 3" w:uiPriority="51"/>
-    <w:lsdException w:name="List Table 7 Colorful Accent 3" w:uiPriority="52"/>
-    <w:lsdException w:name="List Table 1 Light Accent 4" w:uiPriority="46"/>
-    <w:lsdException w:name="List Table 2 Accent 4" w:uiPriority="47"/>
-    <w:lsdException w:name="List Table 3 Accent 4" w:uiPriority="48"/>
-    <w:lsdException w:name="List Table 4 Accent 4" w:uiPriority="49"/>
-    <w:lsdException w:name="List Table 5 Dark Accent 4" w:uiPriority="50"/>
-    <w:lsdException w:name="List Table 6 Colorful Accent 4" w:uiPriority="51"/>
-    <w:lsdException w:name="List Table 7 Colorful Accent 4" w:uiPriority="52"/>
-    <w:lsdException w:name="List Table 1 Light Accent 5" w:uiPriority="46"/>
-    <w:lsdException w:name="List Table 2 Accent 5" w:uiPriority="47"/>
-    <w:lsdException w:name="List Table 3 Accent 5" w:uiPriority="48"/>
-    <w:lsdException w:name="List Table 4 Accent 5" w:uiPriority="49"/>
-    <w:lsdException w:name="List Table 5 Dark Accent 5" w:uiPriority="50"/>
-    <w:lsdException w:name="List Table 6 Colorful Accent 5" w:uiPriority="51"/>
-    <w:lsdException w:name="List Table 7 Colorful Accent 5" w:uiPriority="52"/>
-    <w:lsdException w:name="List Table 1 Light Accent 6" w:uiPriority="46"/>
-    <w:lsdException w:name="List Table 2 Accent 6" w:uiPriority="47"/>
-    <w:lsdException w:name="List Table 3 Accent 6" w:uiPriority="48"/>
-    <w:lsdException w:name="List Table 4 Accent 6" w:uiPriority="49"/>
-    <w:lsdException w:name="List Table 5 Dark Accent 6" w:uiPriority="50"/>
-    <w:lsdException w:name="List Table 6 Colorful Accent 6" w:uiPriority="51"/>
-    <w:lsdException w:name="List Table 7 Colorful Accent 6" w:uiPriority="52"/>
+  <w:latentStyles w:defLockedState="0" w:defUIPriority="99" w:defSemiHidden="1" w:defUnhideWhenUsed="1" w:defQFormat="0" w:count="267">
+    <w:lsdException w:name="Normal" w:semiHidden="0" w:uiPriority="0" w:unhideWhenUsed="0" w:qFormat="1"/>
+    <w:lsdException w:name="heading 1" w:semiHidden="0" w:uiPriority="9" w:unhideWhenUsed="0" w:qFormat="1"/>
+    <w:lsdException w:name="heading 2" w:uiPriority="9" w:qFormat="1"/>
+    <w:lsdException w:name="heading 3" w:uiPriority="9" w:qFormat="1"/>
+    <w:lsdException w:name="heading 4" w:uiPriority="9" w:qFormat="1"/>
+    <w:lsdException w:name="heading 5" w:uiPriority="9" w:qFormat="1"/>
+    <w:lsdException w:name="heading 6" w:uiPriority="9" w:qFormat="1"/>
+    <w:lsdException w:name="heading 7" w:uiPriority="9" w:qFormat="1"/>
+    <w:lsdException w:name="heading 8" w:uiPriority="9" w:qFormat="1"/>
+    <w:lsdException w:name="heading 9" w:uiPriority="9" w:qFormat="1"/>
+    <w:lsdException w:name="toc 1" w:uiPriority="39"/>
+    <w:lsdException w:name="toc 2" w:uiPriority="39"/>
+    <w:lsdException w:name="toc 3" w:uiPriority="39"/>
+    <w:lsdException w:name="toc 4" w:uiPriority="39"/>
+    <w:lsdException w:name="toc 5" w:uiPriority="39"/>
+    <w:lsdException w:name="toc 6" w:uiPriority="39"/>
+    <w:lsdException w:name="toc 7" w:uiPriority="39"/>
+    <w:lsdException w:name="toc 8" w:uiPriority="39"/>
+    <w:lsdException w:name="toc 9" w:uiPriority="39"/>
+    <w:lsdException w:name="caption" w:uiPriority="35" w:qFormat="1"/>
+    <w:lsdException w:name="Title" w:semiHidden="0" w:uiPriority="10" w:unhideWhenUsed="0" w:qFormat="1"/>
+    <w:lsdException w:name="Default Paragraph Font" w:uiPriority="1"/>
+    <w:lsdException w:name="Subtitle" w:semiHidden="0" w:uiPriority="11" w:unhideWhenUsed="0" w:qFormat="1"/>
+    <w:lsdException w:name="Strong" w:semiHidden="0" w:uiPriority="22" w:unhideWhenUsed="0" w:qFormat="1"/>
+    <w:lsdException w:name="Emphasis" w:semiHidden="0" w:uiPriority="20" w:unhideWhenUsed="0" w:qFormat="1"/>
+    <w:lsdException w:name="Table Grid" w:semiHidden="0" w:uiPriority="59" w:unhideWhenUsed="0"/>
+    <w:lsdException w:name="Placeholder Text" w:unhideWhenUsed="0"/>
+    <w:lsdException w:name="No Spacing" w:semiHidden="0" w:uiPriority="1" w:unhideWhenUsed="0" w:qFormat="1"/>
+    <w:lsdException w:name="Light Shading" w:semiHidden="0" w:uiPriority="60" w:unhideWhenUsed="0"/>
+    <w:lsdException w:name="Light List" w:semiHidden="0" w:uiPriority="61" w:unhideWhenUsed="0"/>
+    <w:lsdException w:name="Light Grid" w:semiHidden="0" w:uiPriority="62" w:unhideWhenUsed="0"/>
+    <w:lsdException w:name="Medium Shading 1" w:semiHidden="0" w:uiPriority="63" w:unhideWhenUsed="0"/>
+    <w:lsdException w:name="Medium Shading 2" w:semiHidden="0" w:uiPriority="64" w:unhideWhenUsed="0"/>
+    <w:lsdException w:name="Medium List 1" w:semiHidden="0" w:uiPriority="65" w:unhideWhenUsed="0"/>
+    <w:lsdException w:name="Medium List 2" w:semiHidden="0" w:uiPriority="66" w:unhideWhenUsed="0"/>
+    <w:lsdException w:name="Medium Grid 1" w:semiHidden="0" w:uiPriority="67" w:unhideWhenUsed="0"/>
+    <w:lsdException w:name="Medium Grid 2" w:semiHidden="0" w:uiPriority="68" w:unhideWhenUsed="0"/>
+    <w:lsdException w:name="Medium Grid 3" w:semiHidden="0" w:uiPriority="69" w:unhideWhenUsed="0"/>
+    <w:lsdException w:name="Dark List" w:semiHidden="0" w:uiPriority="70" w:unhideWhenUsed="0"/>
+    <w:lsdException w:name="Colorful Shading" w:semiHidden="0" w:uiPriority="71" w:unhideWhenUsed="0"/>
+    <w:lsdException w:name="Colorful List" w:semiHidden="0" w:uiPriority="72" w:unhideWhenUsed="0"/>
+    <w:lsdException w:name="Colorful Grid" w:semiHidden="0" w:uiPriority="73" w:unhideWhenUsed="0"/>
+    <w:lsdException w:name="Light Shading Accent 1" w:semiHidden="0" w:uiPriority="60" w:unhideWhenUsed="0"/>
+    <w:lsdException w:name="Light List Accent 1" w:semiHidden="0" w:uiPriority="61" w:unhideWhenUsed="0"/>
+    <w:lsdException w:name="Light Grid Accent 1" w:semiHidden="0" w:uiPriority="62" w:unhideWhenUsed="0"/>
+    <w:lsdException w:name="Medium Shading 1 Accent 1" w:semiHidden="0" w:uiPriority="63" w:unhideWhenUsed="0"/>
+    <w:lsdException w:name="Medium Shading 2 Accent 1" w:semiHidden="0" w:uiPriority="64" w:unhideWhenUsed="0"/>
+    <w:lsdException w:name="Medium List 1 Accent 1" w:semiHidden="0" w:uiPriority="65" w:unhideWhenUsed="0"/>
+    <w:lsdException w:name="Revision" w:unhideWhenUsed="0"/>
+    <w:lsdException w:name="List Paragraph" w:semiHidden="0" w:uiPriority="34" w:unhideWhenUsed="0" w:qFormat="1"/>
+    <w:lsdException w:name="Quote" w:semiHidden="0" w:uiPriority="29" w:unhideWhenUsed="0" w:qFormat="1"/>
+    <w:lsdException w:name="Intense Quote" w:semiHidden="0" w:uiPriority="30" w:unhideWhenUsed="0" w:qFormat="1"/>
+    <w:lsdException w:name="Medium List 2 Accent 1" w:semiHidden="0" w:uiPriority="66" w:unhideWhenUsed="0"/>
+    <w:lsdException w:name="Medium Grid 1 Accent 1" w:semiHidden="0" w:uiPriority="67" w:unhideWhenUsed="0"/>
+    <w:lsdException w:name="Medium Grid 2 Accent 1" w:semiHidden="0" w:uiPriority="68" w:unhideWhenUsed="0"/>
+    <w:lsdException w:name="Medium Grid 3 Accent 1" w:semiHidden="0" w:uiPriority="69" w:unhideWhenUsed="0"/>
+    <w:lsdException w:name="Dark List Accent 1" w:semiHidden="0" w:uiPriority="70" w:unhideWhenUsed="0"/>
+    <w:lsdException w:name="Colorful Shading Accent 1" w:semiHidden="0" w:uiPriority="71" w:unhideWhenUsed="0"/>
+    <w:lsdException w:name="Colorful List Accent 1" w:semiHidden="0" w:uiPriority="72" w:unhideWhenUsed="0"/>
+    <w:lsdException w:name="Colorful Grid Accent 1" w:semiHidden="0" w:uiPriority="73" w:unhideWhenUsed="0"/>
+    <w:lsdException w:name="Light Shading Accent 2" w:semiHidden="0" w:uiPriority="60" w:unhideWhenUsed="0"/>
+    <w:lsdException w:name="Light List Accent 2" w:semiHidden="0" w:uiPriority="61" w:unhideWhenUsed="0"/>
+    <w:lsdException w:name="Light Grid Accent 2" w:semiHidden="0" w:uiPriority="62" w:unhideWhenUsed="0"/>
+    <w:lsdException w:name="Medium Shading 1 Accent 2" w:semiHidden="0" w:uiPriority="63" w:unhideWhenUsed="0"/>
+    <w:lsdException w:name="Medium Shading 2 Accent 2" w:semiHidden="0" w:uiPriority="64" w:unhideWhenUsed="0"/>
+    <w:lsdException w:name="Medium List 1 Accent 2" w:semiHidden="0" w:uiPriority="65" w:unhideWhenUsed="0"/>
+    <w:lsdException w:name="Medium List 2 Accent 2" w:semiHidden="0" w:uiPriority="66" w:unhideWhenUsed="0"/>
+    <w:lsdException w:name="Medium Grid 1 Accent 2" w:semiHidden="0" w:uiPriority="67" w:unhideWhenUsed="0"/>
+    <w:lsdException w:name="Medium Grid 2 Accent 2" w:semiHidden="0" w:uiPriority="68" w:unhideWhenUsed="0"/>
+    <w:lsdException w:name="Medium Grid 3 Accent 2" w:semiHidden="0" w:uiPriority="69" w:unhideWhenUsed="0"/>
+    <w:lsdException w:name="Dark List Accent 2" w:semiHidden="0" w:uiPriority="70" w:unhideWhenUsed="0"/>
+    <w:lsdException w:name="Colorful Shading Accent 2" w:semiHidden="0" w:uiPriority="71" w:unhideWhenUsed="0"/>
+    <w:lsdException w:name="Colorful List Accent 2" w:semiHidden="0" w:uiPriority="72" w:unhideWhenUsed="0"/>
+    <w:lsdException w:name="Colorful Grid Accent 2" w:semiHidden="0" w:uiPriority="73" w:unhideWhenUsed="0"/>
+    <w:lsdException w:name="Light Shading Accent 3" w:semiHidden="0" w:uiPriority="60" w:unhideWhenUsed="0"/>
+    <w:lsdException w:name="Light List Accent 3" w:semiHidden="0" w:uiPriority="61" w:unhideWhenUsed="0"/>
+    <w:lsdException w:name="Light Grid Accent 3" w:semiHidden="0" w:uiPriority="62" w:unhideWhenUsed="0"/>
+    <w:lsdException w:name="Medium Shading 1 Accent 3" w:semiHidden="0" w:uiPriority="63" w:unhideWhenUsed="0"/>
+    <w:lsdException w:name="Medium Shading 2 Accent 3" w:semiHidden="0" w:uiPriority="64" w:unhideWhenUsed="0"/>
+    <w:lsdException w:name="Medium List 1 Accent 3" w:semiHidden="0" w:uiPriority="65" w:unhideWhenUsed="0"/>
+    <w:lsdException w:name="Medium List 2 Accent 3" w:semiHidden="0" w:uiPriority="66" w:unhideWhenUsed="0"/>
+    <w:lsdException w:name="Medium Grid 1 Accent 3" w:semiHidden="0" w:uiPriority="67" w:unhideWhenUsed="0"/>
+    <w:lsdException w:name="Medium Grid 2 Accent 3" w:semiHidden="0" w:uiPriority="68" w:unhideWhenUsed="0"/>
+    <w:lsdException w:name="Medium Grid 3 Accent 3" w:semiHidden="0" w:uiPriority="69" w:unhideWhenUsed="0"/>
+    <w:lsdException w:name="Dark List Accent 3" w:semiHidden="0" w:uiPriority="70" w:unhideWhenUsed="0"/>
+    <w:lsdException w:name="Colorful Shading Accent 3" w:semiHidden="0" w:uiPriority="71" w:unhideWhenUsed="0"/>
+    <w:lsdException w:name="Colorful List Accent 3" w:semiHidden="0" w:uiPriority="72" w:unhideWhenUsed="0"/>
+    <w:lsdException w:name="Colorful Grid Accent 3" w:semiHidden="0" w:uiPriority="73" w:unhideWhenUsed="0"/>
+    <w:lsdException w:name="Light Shading Accent 4" w:semiHidden="0" w:uiPriority="60" w:unhideWhenUsed="0"/>
+    <w:lsdException w:name="Light List Accent 4" w:semiHidden="0" w:uiPriority="61" w:unhideWhenUsed="0"/>
+    <w:lsdException w:name="Light Grid Accent 4" w:semiHidden="0" w:uiPriority="62" w:unhideWhenUsed="0"/>
+    <w:lsdException w:name="Medium Shading 1 Accent 4" w:semiHidden="0" w:uiPriority="63" w:unhideWhenUsed="0"/>
+    <w:lsdException w:name="Medium Shading 2 Accent 4" w:semiHidden="0" w:uiPriority="64" w:unhideWhenUsed="0"/>
+    <w:lsdException w:name="Medium List 1 Accent 4" w:semiHidden="0" w:uiPriority="65" w:unhideWhenUsed="0"/>
+    <w:lsdException w:name="Medium List 2 Accent 4" w:semiHidden="0" w:uiPriority="66" w:unhideWhenUsed="0"/>
+    <w:lsdException w:name="Medium Grid 1 Accent 4" w:semiHidden="0" w:uiPriority="67" w:unhideWhenUsed="0"/>
+    <w:lsdException w:name="Medium Grid 2 Accent 4" w:semiHidden="0" w:uiPriority="68" w:unhideWhenUsed="0"/>
+    <w:lsdException w:name="Medium Grid 3 Accent 4" w:semiHidden="0" w:uiPriority="69" w:unhideWhenUsed="0"/>
+    <w:lsdException w:name="Dark List Accent 4" w:semiHidden="0" w:uiPriority="70" w:unhideWhenUsed="0"/>
+    <w:lsdException w:name="Colorful Shading Accent 4" w:semiHidden="0" w:uiPriority="71" w:unhideWhenUsed="0"/>
+    <w:lsdException w:name="Colorful List Accent 4" w:semiHidden="0" w:uiPriority="72" w:unhideWhenUsed="0"/>
+    <w:lsdException w:name="Colorful Grid Accent 4" w:semiHidden="0" w:uiPriority="73" w:unhideWhenUsed="0"/>
+    <w:lsdException w:name="Light Shading Accent 5" w:semiHidden="0" w:uiPriority="60" w:unhideWhenUsed="0"/>
+    <w:lsdException w:name="Light List Accent 5" w:semiHidden="0" w:uiPriority="61" w:unhideWhenUsed="0"/>
+    <w:lsdException w:name="Light Grid Accent 5" w:semiHidden="0" w:uiPriority="62" w:unhideWhenUsed="0"/>
+    <w:lsdException w:name="Medium Shading 1 Accent 5" w:semiHidden="0" w:uiPriority="63" w:unhideWhenUsed="0"/>
+    <w:lsdException w:name="Medium Shading 2 Accent 5" w:semiHidden="0" w:uiPriority="64" w:unhideWhenUsed="0"/>
+    <w:lsdException w:name="Medium List 1 Accent 5" w:semiHidden="0" w:uiPriority="65" w:unhideWhenUsed="0"/>
+    <w:lsdException w:name="Medium List 2 Accent 5" w:semiHidden="0" w:uiPriority="66" w:unhideWhenUsed="0"/>
+    <w:lsdException w:name="Medium Grid 1 Accent 5" w:semiHidden="0" w:uiPriority="67" w:unhideWhenUsed="0"/>
+    <w:lsdException w:name="Medium Grid 2 Accent 5" w:semiHidden="0" w:uiPriority="68" w:unhideWhenUsed="0"/>
+    <w:lsdException w:name="Medium Grid 3 Accent 5" w:semiHidden="0" w:uiPriority="69" w:unhideWhenUsed="0"/>
+    <w:lsdException w:name="Dark List Accent 5" w:semiHidden="0" w:uiPriority="70" w:unhideWhenUsed="0"/>
+    <w:lsdException w:name="Colorful Shading Accent 5" w:semiHidden="0" w:uiPriority="71" w:unhideWhenUsed="0"/>
+    <w:lsdException w:name="Colorful List Accent 5" w:semiHidden="0" w:uiPriority="72" w:unhideWhenUsed="0"/>
+    <w:lsdException w:name="Colorful Grid Accent 5" w:semiHidden="0" w:uiPriority="73" w:unhideWhenUsed="0"/>
+    <w:lsdException w:name="Light Shading Accent 6" w:semiHidden="0" w:uiPriority="60" w:unhideWhenUsed="0"/>
+    <w:lsdException w:name="Light List Accent 6" w:semiHidden="0" w:uiPriority="61" w:unhideWhenUsed="0"/>
+    <w:lsdException w:name="Light Grid Accent 6" w:semiHidden="0" w:uiPriority="62" w:unhideWhenUsed="0"/>
+    <w:lsdException w:name="Medium Shading 1 Accent 6" w:semiHidden="0" w:uiPriority="63" w:unhideWhenUsed="0"/>
+    <w:lsdException w:name="Medium Shading 2 Accent 6" w:semiHidden="0" w:uiPriority="64" w:unhideWhenUsed="0"/>
+    <w:lsdException w:name="Medium List 1 Accent 6" w:semiHidden="0" w:uiPriority="65" w:unhideWhenUsed="0"/>
+    <w:lsdException w:name="Medium List 2 Accent 6" w:semiHidden="0" w:uiPriority="66" w:unhideWhenUsed="0"/>
+    <w:lsdException w:name="Medium Grid 1 Accent 6" w:semiHidden="0" w:uiPriority="67" w:unhideWhenUsed="0"/>
+    <w:lsdException w:name="Medium Grid 2 Accent 6" w:semiHidden="0" w:uiPriority="68" w:unhideWhenUsed="0"/>
+    <w:lsdException w:name="Medium Grid 3 Accent 6" w:semiHidden="0" w:uiPriority="69" w:unhideWhenUsed="0"/>
+    <w:lsdException w:name="Dark List Accent 6" w:semiHidden="0" w:uiPriority="70" w:unhideWhenUsed="0"/>
+    <w:lsdException w:name="Colorful Shading Accent 6" w:semiHidden="0" w:uiPriority="71" w:unhideWhenUsed="0"/>
+    <w:lsdException w:name="Colorful List Accent 6" w:semiHidden="0" w:uiPriority="72" w:unhideWhenUsed="0"/>
+    <w:lsdException w:name="Colorful Grid Accent 6" w:semiHidden="0" w:uiPriority="73" w:unhideWhenUsed="0"/>
+    <w:lsdException w:name="Subtle Emphasis" w:semiHidden="0" w:uiPriority="19" w:unhideWhenUsed="0" w:qFormat="1"/>
+    <w:lsdException w:name="Intense Emphasis" w:semiHidden="0" w:uiPriority="21" w:unhideWhenUsed="0" w:qFormat="1"/>
+    <w:lsdException w:name="Subtle Reference" w:semiHidden="0" w:uiPriority="31" w:unhideWhenUsed="0" w:qFormat="1"/>
+    <w:lsdException w:name="Intense Reference" w:semiHidden="0" w:uiPriority="32" w:unhideWhenUsed="0" w:qFormat="1"/>
+    <w:lsdException w:name="Book Title" w:semiHidden="0" w:uiPriority="33" w:unhideWhenUsed="0" w:qFormat="1"/>
+    <w:lsdException w:name="Bibliography" w:uiPriority="37"/>
+    <w:lsdException w:name="TOC Heading" w:uiPriority="39" w:qFormat="1"/>
   </w:latentStyles>
   <w:style w:type="paragraph" w:default="1" w:styleId="Normal">
     <w:name w:val="Normal"/>
     <w:qFormat/>
+    <w:rsid w:val="0080173C"/>
   </w:style>
   <w:style w:type="character" w:default="1" w:styleId="Fuentedeprrafopredeter">
     <w:name w:val="Default Paragraph Font"/>
@@ -1212,6 +968,7 @@
     <w:uiPriority w:val="99"/>
     <w:semiHidden/>
     <w:unhideWhenUsed/>
+    <w:qFormat/>
     <w:tblPr>
       <w:tblInd w:w="0" w:type="dxa"/>
       <w:tblCellMar>
@@ -1292,11 +1049,59 @@
       <w:contextualSpacing/>
     </w:pPr>
   </w:style>
+  <w:style w:type="paragraph" w:styleId="Encabezado">
+    <w:name w:val="header"/>
+    <w:basedOn w:val="Normal"/>
+    <w:link w:val="EncabezadoCar"/>
+    <w:uiPriority w:val="99"/>
+    <w:semiHidden/>
+    <w:unhideWhenUsed/>
+    <w:rsid w:val="00820440"/>
+    <w:pPr>
+      <w:tabs>
+        <w:tab w:val="center" w:pos="4419"/>
+        <w:tab w:val="right" w:pos="8838"/>
+      </w:tabs>
+      <w:spacing w:after="0" w:line="240" w:lineRule="auto"/>
+    </w:pPr>
+  </w:style>
+  <w:style w:type="character" w:customStyle="1" w:styleId="EncabezadoCar">
+    <w:name w:val="Encabezado Car"/>
+    <w:basedOn w:val="Fuentedeprrafopredeter"/>
+    <w:link w:val="Encabezado"/>
+    <w:uiPriority w:val="99"/>
+    <w:semiHidden/>
+    <w:rsid w:val="00820440"/>
+  </w:style>
+  <w:style w:type="paragraph" w:styleId="Piedepgina">
+    <w:name w:val="footer"/>
+    <w:basedOn w:val="Normal"/>
+    <w:link w:val="PiedepginaCar"/>
+    <w:uiPriority w:val="99"/>
+    <w:semiHidden/>
+    <w:unhideWhenUsed/>
+    <w:rsid w:val="00820440"/>
+    <w:pPr>
+      <w:tabs>
+        <w:tab w:val="center" w:pos="4419"/>
+        <w:tab w:val="right" w:pos="8838"/>
+      </w:tabs>
+      <w:spacing w:after="0" w:line="240" w:lineRule="auto"/>
+    </w:pPr>
+  </w:style>
+  <w:style w:type="character" w:customStyle="1" w:styleId="PiedepginaCar">
+    <w:name w:val="Pie de página Car"/>
+    <w:basedOn w:val="Fuentedeprrafopredeter"/>
+    <w:link w:val="Piedepgina"/>
+    <w:uiPriority w:val="99"/>
+    <w:semiHidden/>
+    <w:rsid w:val="00820440"/>
+  </w:style>
 </w:styles>
 </file>
 
 <file path=word/glossary/document.xml><?xml version="1.0" encoding="utf-8"?>
-<w:glossaryDocument xmlns:wpc="http://schemas.microsoft.com/office/word/2010/wordprocessingCanvas" xmlns:mc="http://schemas.openxmlformats.org/markup-compatibility/2006" xmlns:o="urn:schemas-microsoft-com:office:office" xmlns:r="http://schemas.openxmlformats.org/officeDocument/2006/relationships" xmlns:m="http://schemas.openxmlformats.org/officeDocument/2006/math" xmlns:v="urn:schemas-microsoft-com:vml" xmlns:wp14="http://schemas.microsoft.com/office/word/2010/wordprocessingDrawing" xmlns:wp="http://schemas.openxmlformats.org/drawingml/2006/wordprocessingDrawing" xmlns:w10="urn:schemas-microsoft-com:office:word" xmlns:w="http://schemas.openxmlformats.org/wordprocessingml/2006/main" xmlns:w14="http://schemas.microsoft.com/office/word/2010/wordml" xmlns:w15="http://schemas.microsoft.com/office/word/2012/wordml" xmlns:wpg="http://schemas.microsoft.com/office/word/2010/wordprocessingGroup" xmlns:wpi="http://schemas.microsoft.com/office/word/2010/wordprocessingInk" xmlns:wne="http://schemas.microsoft.com/office/word/2006/wordml" xmlns:wps="http://schemas.microsoft.com/office/word/2010/wordprocessingShape" mc:Ignorable="w14 w15 wp14">
+<w:glossaryDocument xmlns:ve="http://schemas.openxmlformats.org/markup-compatibility/2006" xmlns:o="urn:schemas-microsoft-com:office:office" xmlns:r="http://schemas.openxmlformats.org/officeDocument/2006/relationships" xmlns:m="http://schemas.openxmlformats.org/officeDocument/2006/math" xmlns:v="urn:schemas-microsoft-com:vml" xmlns:wp="http://schemas.openxmlformats.org/drawingml/2006/wordprocessingDrawing" xmlns:w10="urn:schemas-microsoft-com:office:word" xmlns:w="http://schemas.openxmlformats.org/wordprocessingml/2006/main" xmlns:wne="http://schemas.microsoft.com/office/word/2006/wordml">
   <w:docParts>
     <w:docPart>
       <w:docPartPr>
@@ -1330,44 +1135,12 @@
         </w:p>
       </w:docPartBody>
     </w:docPart>
-    <w:docPart>
-      <w:docPartPr>
-        <w:name w:val="F8BE507CEC664ED29893A44996BA253C"/>
-        <w:category>
-          <w:name w:val="General"/>
-          <w:gallery w:val="placeholder"/>
-        </w:category>
-        <w:types>
-          <w:type w:val="bbPlcHdr"/>
-        </w:types>
-        <w:behaviors>
-          <w:behavior w:val="content"/>
-        </w:behaviors>
-        <w:guid w:val="{28CE0FB3-FB3A-4EC3-86B9-0B2625F12111}"/>
-      </w:docPartPr>
-      <w:docPartBody>
-        <w:p>
-          <w:pPr>
-            <w:pStyle w:val="F8BE507CEC664ED29893A44996BA253C"/>
-          </w:pPr>
-          <w:r>
-            <w:rPr>
-              <w:rFonts w:asciiTheme="majorHAnsi" w:eastAsiaTheme="majorEastAsia" w:hAnsiTheme="majorHAnsi" w:cstheme="majorBidi"/>
-              <w:sz w:val="36"/>
-              <w:szCs w:val="36"/>
-              <w:lang w:val="es-ES"/>
-            </w:rPr>
-            <w:t>[Escribir el subtítulo del documento]</w:t>
-          </w:r>
-        </w:p>
-      </w:docPartBody>
-    </w:docPart>
   </w:docParts>
 </w:glossaryDocument>
 </file>
 
 <file path=word/glossary/fontTable.xml><?xml version="1.0" encoding="utf-8"?>
-<w:fonts xmlns:mc="http://schemas.openxmlformats.org/markup-compatibility/2006" xmlns:r="http://schemas.openxmlformats.org/officeDocument/2006/relationships" xmlns:w="http://schemas.openxmlformats.org/wordprocessingml/2006/main" xmlns:w14="http://schemas.microsoft.com/office/word/2010/wordml" xmlns:w15="http://schemas.microsoft.com/office/word/2012/wordml" mc:Ignorable="w14 w15">
+<w:fonts xmlns:r="http://schemas.openxmlformats.org/officeDocument/2006/relationships" xmlns:w="http://schemas.openxmlformats.org/wordprocessingml/2006/main">
   <w:font w:name="Symbol">
     <w:panose1 w:val="05050102010706020507"/>
     <w:charset w:val="02"/>
@@ -1380,7 +1153,7 @@
     <w:charset w:val="00"/>
     <w:family w:val="roman"/>
     <w:pitch w:val="variable"/>
-    <w:sig w:usb0="E0002AFF" w:usb1="C0007843" w:usb2="00000009" w:usb3="00000000" w:csb0="000001FF" w:csb1="00000000"/>
+    <w:sig w:usb0="E0002AFF" w:usb1="C0007841" w:usb2="00000009" w:usb3="00000000" w:csb0="000001FF" w:csb1="00000000"/>
   </w:font>
   <w:font w:name="Courier New">
     <w:panose1 w:val="02070309020205020404"/>
@@ -1401,7 +1174,7 @@
     <w:charset w:val="00"/>
     <w:family w:val="swiss"/>
     <w:pitch w:val="variable"/>
-    <w:sig w:usb0="E00002FF" w:usb1="4000ACFF" w:usb2="00000001" w:usb3="00000000" w:csb0="0000019F" w:csb1="00000000"/>
+    <w:sig w:usb0="E10002FF" w:usb1="4000ACFF" w:usb2="00000009" w:usb3="00000000" w:csb0="0000019F" w:csb1="00000000"/>
   </w:font>
   <w:font w:name="Tahoma">
     <w:panose1 w:val="020B0604030504040204"/>
@@ -1426,25 +1199,17 @@
     <w:pitch w:val="variable"/>
     <w:sig w:usb0="00000087" w:usb1="00000000" w:usb2="00000000" w:usb3="00000000" w:csb0="0000009B" w:csb1="00000000"/>
   </w:font>
-  <w:font w:name="Calibri Light">
-    <w:panose1 w:val="020F0302020204030204"/>
-    <w:charset w:val="00"/>
-    <w:family w:val="swiss"/>
-    <w:pitch w:val="variable"/>
-    <w:sig w:usb0="A00002EF" w:usb1="4000207B" w:usb2="00000000" w:usb3="00000000" w:csb0="0000019F" w:csb1="00000000"/>
-  </w:font>
 </w:fonts>
 </file>
 
 <file path=word/glossary/settings.xml><?xml version="1.0" encoding="utf-8"?>
-<w:settings xmlns:mc="http://schemas.openxmlformats.org/markup-compatibility/2006" xmlns:o="urn:schemas-microsoft-com:office:office" xmlns:r="http://schemas.openxmlformats.org/officeDocument/2006/relationships" xmlns:m="http://schemas.openxmlformats.org/officeDocument/2006/math" xmlns:v="urn:schemas-microsoft-com:vml" xmlns:w10="urn:schemas-microsoft-com:office:word" xmlns:w="http://schemas.openxmlformats.org/wordprocessingml/2006/main" xmlns:w14="http://schemas.microsoft.com/office/word/2010/wordml" xmlns:w15="http://schemas.microsoft.com/office/word/2012/wordml" xmlns:sl="http://schemas.openxmlformats.org/schemaLibrary/2006/main" mc:Ignorable="w14 w15">
+<w:settings xmlns:o="urn:schemas-microsoft-com:office:office" xmlns:r="http://schemas.openxmlformats.org/officeDocument/2006/relationships" xmlns:m="http://schemas.openxmlformats.org/officeDocument/2006/math" xmlns:v="urn:schemas-microsoft-com:vml" xmlns:w10="urn:schemas-microsoft-com:office:word" xmlns:w="http://schemas.openxmlformats.org/wordprocessingml/2006/main" xmlns:sl="http://schemas.openxmlformats.org/schemaLibrary/2006/main">
   <w:view w:val="normal"/>
   <w:defaultTabStop w:val="708"/>
   <w:hyphenationZone w:val="425"/>
   <w:characterSpacingControl w:val="doNotCompress"/>
   <w:compat>
     <w:useFELayout/>
-    <w:compatSetting w:name="compatibilityMode" w:uri="http://schemas.microsoft.com/office/word" w:val="12"/>
   </w:compat>
   <w:rsids>
     <w:rsidRoot w:val="00D0735B"/>
@@ -1452,12 +1217,13 @@
     <w:rsid w:val="003D6402"/>
     <w:rsid w:val="00B70BD1"/>
     <w:rsid w:val="00D0735B"/>
+    <w:rsid w:val="00F50595"/>
   </w:rsids>
   <m:mathPr>
     <m:mathFont m:val="Cambria Math"/>
     <m:brkBin m:val="before"/>
     <m:brkBinSub m:val="--"/>
-    <m:smallFrac m:val="0"/>
+    <m:smallFrac/>
     <m:dispDef/>
     <m:lMargin m:val="0"/>
     <m:rMargin m:val="0"/>
@@ -1469,12 +1235,12 @@
   <w:themeFontLang w:val="es-AR"/>
   <w:clrSchemeMapping w:bg1="light1" w:t1="dark1" w:bg2="light2" w:t2="dark2" w:accent1="accent1" w:accent2="accent2" w:accent3="accent3" w:accent4="accent4" w:accent5="accent5" w:accent6="accent6" w:hyperlink="hyperlink" w:followedHyperlink="followedHyperlink"/>
   <w:decimalSymbol w:val=","/>
-  <w:listSeparator w:val=","/>
+  <w:listSeparator w:val=";"/>
 </w:settings>
 </file>
 
 <file path=word/glossary/styles.xml><?xml version="1.0" encoding="utf-8"?>
-<w:styles xmlns:mc="http://schemas.openxmlformats.org/markup-compatibility/2006" xmlns:r="http://schemas.openxmlformats.org/officeDocument/2006/relationships" xmlns:w="http://schemas.openxmlformats.org/wordprocessingml/2006/main" xmlns:w14="http://schemas.microsoft.com/office/word/2010/wordml" xmlns:w15="http://schemas.microsoft.com/office/word/2012/wordml" mc:Ignorable="w14 w15">
+<w:styles xmlns:r="http://schemas.openxmlformats.org/officeDocument/2006/relationships" xmlns:w="http://schemas.openxmlformats.org/wordprocessingml/2006/main">
   <w:docDefaults>
     <w:rPrDefault>
       <w:rPr>
@@ -1490,382 +1256,149 @@
       </w:pPr>
     </w:pPrDefault>
   </w:docDefaults>
-  <w:latentStyles w:defLockedState="0" w:defUIPriority="99" w:defSemiHidden="0" w:defUnhideWhenUsed="0" w:defQFormat="0" w:count="371">
-    <w:lsdException w:name="Normal" w:uiPriority="0" w:qFormat="1"/>
-    <w:lsdException w:name="heading 1" w:uiPriority="9" w:qFormat="1"/>
-    <w:lsdException w:name="heading 2" w:semiHidden="1" w:uiPriority="9" w:unhideWhenUsed="1" w:qFormat="1"/>
-    <w:lsdException w:name="heading 3" w:semiHidden="1" w:uiPriority="9" w:unhideWhenUsed="1" w:qFormat="1"/>
-    <w:lsdException w:name="heading 4" w:semiHidden="1" w:uiPriority="9" w:unhideWhenUsed="1" w:qFormat="1"/>
-    <w:lsdException w:name="heading 5" w:semiHidden="1" w:uiPriority="9" w:unhideWhenUsed="1" w:qFormat="1"/>
-    <w:lsdException w:name="heading 6" w:semiHidden="1" w:uiPriority="9" w:unhideWhenUsed="1" w:qFormat="1"/>
-    <w:lsdException w:name="heading 7" w:semiHidden="1" w:uiPriority="9" w:unhideWhenUsed="1" w:qFormat="1"/>
-    <w:lsdException w:name="heading 8" w:semiHidden="1" w:uiPriority="9" w:unhideWhenUsed="1" w:qFormat="1"/>
-    <w:lsdException w:name="heading 9" w:semiHidden="1" w:uiPriority="9" w:unhideWhenUsed="1" w:qFormat="1"/>
-    <w:lsdException w:name="index 1" w:semiHidden="1" w:unhideWhenUsed="1"/>
-    <w:lsdException w:name="index 2" w:semiHidden="1" w:unhideWhenUsed="1"/>
-    <w:lsdException w:name="index 3" w:semiHidden="1" w:unhideWhenUsed="1"/>
-    <w:lsdException w:name="index 4" w:semiHidden="1" w:unhideWhenUsed="1"/>
-    <w:lsdException w:name="index 5" w:semiHidden="1" w:unhideWhenUsed="1"/>
-    <w:lsdException w:name="index 6" w:semiHidden="1" w:unhideWhenUsed="1"/>
-    <w:lsdException w:name="index 7" w:semiHidden="1" w:unhideWhenUsed="1"/>
-    <w:lsdException w:name="index 8" w:semiHidden="1" w:unhideWhenUsed="1"/>
-    <w:lsdException w:name="index 9" w:semiHidden="1" w:unhideWhenUsed="1"/>
-    <w:lsdException w:name="toc 1" w:semiHidden="1" w:uiPriority="39" w:unhideWhenUsed="1"/>
-    <w:lsdException w:name="toc 2" w:semiHidden="1" w:uiPriority="39" w:unhideWhenUsed="1"/>
-    <w:lsdException w:name="toc 3" w:semiHidden="1" w:uiPriority="39" w:unhideWhenUsed="1"/>
-    <w:lsdException w:name="toc 4" w:semiHidden="1" w:uiPriority="39" w:unhideWhenUsed="1"/>
-    <w:lsdException w:name="toc 5" w:semiHidden="1" w:uiPriority="39" w:unhideWhenUsed="1"/>
-    <w:lsdException w:name="toc 6" w:semiHidden="1" w:uiPriority="39" w:unhideWhenUsed="1"/>
-    <w:lsdException w:name="toc 7" w:semiHidden="1" w:uiPriority="39" w:unhideWhenUsed="1"/>
-    <w:lsdException w:name="toc 8" w:semiHidden="1" w:uiPriority="39" w:unhideWhenUsed="1"/>
-    <w:lsdException w:name="toc 9" w:semiHidden="1" w:uiPriority="39" w:unhideWhenUsed="1"/>
-    <w:lsdException w:name="Normal Indent" w:semiHidden="1" w:unhideWhenUsed="1"/>
-    <w:lsdException w:name="footnote text" w:semiHidden="1" w:unhideWhenUsed="1"/>
-    <w:lsdException w:name="annotation text" w:semiHidden="1" w:unhideWhenUsed="1"/>
-    <w:lsdException w:name="header" w:semiHidden="1" w:unhideWhenUsed="1"/>
-    <w:lsdException w:name="footer" w:semiHidden="1" w:unhideWhenUsed="1"/>
-    <w:lsdException w:name="index heading" w:semiHidden="1" w:unhideWhenUsed="1"/>
-    <w:lsdException w:name="caption" w:semiHidden="1" w:uiPriority="35" w:unhideWhenUsed="1" w:qFormat="1"/>
-    <w:lsdException w:name="table of figures" w:semiHidden="1" w:unhideWhenUsed="1"/>
-    <w:lsdException w:name="envelope address" w:semiHidden="1" w:unhideWhenUsed="1"/>
-    <w:lsdException w:name="envelope return" w:semiHidden="1" w:unhideWhenUsed="1"/>
-    <w:lsdException w:name="footnote reference" w:semiHidden="1" w:unhideWhenUsed="1"/>
-    <w:lsdException w:name="annotation reference" w:semiHidden="1" w:unhideWhenUsed="1"/>
-    <w:lsdException w:name="line number" w:semiHidden="1" w:unhideWhenUsed="1"/>
-    <w:lsdException w:name="page number" w:semiHidden="1" w:unhideWhenUsed="1"/>
-    <w:lsdException w:name="endnote reference" w:semiHidden="1" w:unhideWhenUsed="1"/>
-    <w:lsdException w:name="endnote text" w:semiHidden="1" w:unhideWhenUsed="1"/>
-    <w:lsdException w:name="table of authorities" w:semiHidden="1" w:unhideWhenUsed="1"/>
-    <w:lsdException w:name="macro" w:semiHidden="1" w:unhideWhenUsed="1"/>
-    <w:lsdException w:name="toa heading" w:semiHidden="1" w:unhideWhenUsed="1"/>
-    <w:lsdException w:name="List" w:semiHidden="1" w:unhideWhenUsed="1"/>
-    <w:lsdException w:name="List Bullet" w:semiHidden="1" w:unhideWhenUsed="1"/>
-    <w:lsdException w:name="List Number" w:semiHidden="1" w:unhideWhenUsed="1"/>
-    <w:lsdException w:name="List 2" w:semiHidden="1" w:unhideWhenUsed="1"/>
-    <w:lsdException w:name="List 3" w:semiHidden="1" w:unhideWhenUsed="1"/>
-    <w:lsdException w:name="List 4" w:semiHidden="1" w:unhideWhenUsed="1"/>
-    <w:lsdException w:name="List 5" w:semiHidden="1" w:unhideWhenUsed="1"/>
-    <w:lsdException w:name="List Bullet 2" w:semiHidden="1" w:unhideWhenUsed="1"/>
-    <w:lsdException w:name="List Bullet 3" w:semiHidden="1" w:unhideWhenUsed="1"/>
-    <w:lsdException w:name="List Bullet 4" w:semiHidden="1" w:unhideWhenUsed="1"/>
-    <w:lsdException w:name="List Bullet 5" w:semiHidden="1" w:unhideWhenUsed="1"/>
-    <w:lsdException w:name="List Number 2" w:semiHidden="1" w:unhideWhenUsed="1"/>
-    <w:lsdException w:name="List Number 3" w:semiHidden="1" w:unhideWhenUsed="1"/>
-    <w:lsdException w:name="List Number 4" w:semiHidden="1" w:unhideWhenUsed="1"/>
-    <w:lsdException w:name="List Number 5" w:semiHidden="1" w:unhideWhenUsed="1"/>
-    <w:lsdException w:name="Title" w:uiPriority="10" w:qFormat="1"/>
-    <w:lsdException w:name="Closing" w:semiHidden="1" w:unhideWhenUsed="1"/>
-    <w:lsdException w:name="Signature" w:semiHidden="1" w:unhideWhenUsed="1"/>
-    <w:lsdException w:name="Default Paragraph Font" w:semiHidden="1" w:uiPriority="1" w:unhideWhenUsed="1"/>
-    <w:lsdException w:name="Body Text" w:semiHidden="1" w:unhideWhenUsed="1"/>
-    <w:lsdException w:name="Body Text Indent" w:semiHidden="1" w:unhideWhenUsed="1"/>
-    <w:lsdException w:name="List Continue" w:semiHidden="1" w:unhideWhenUsed="1"/>
-    <w:lsdException w:name="List Continue 2" w:semiHidden="1" w:unhideWhenUsed="1"/>
-    <w:lsdException w:name="List Continue 3" w:semiHidden="1" w:unhideWhenUsed="1"/>
-    <w:lsdException w:name="List Continue 4" w:semiHidden="1" w:unhideWhenUsed="1"/>
-    <w:lsdException w:name="List Continue 5" w:semiHidden="1" w:unhideWhenUsed="1"/>
-    <w:lsdException w:name="Message Header" w:semiHidden="1" w:unhideWhenUsed="1"/>
-    <w:lsdException w:name="Subtitle" w:uiPriority="11" w:qFormat="1"/>
-    <w:lsdException w:name="Salutation" w:semiHidden="1" w:unhideWhenUsed="1"/>
-    <w:lsdException w:name="Date" w:semiHidden="1" w:unhideWhenUsed="1"/>
-    <w:lsdException w:name="Body Text First Indent" w:semiHidden="1" w:unhideWhenUsed="1"/>
-    <w:lsdException w:name="Body Text First Indent 2" w:semiHidden="1" w:unhideWhenUsed="1"/>
-    <w:lsdException w:name="Note Heading" w:semiHidden="1" w:unhideWhenUsed="1"/>
-    <w:lsdException w:name="Body Text 2" w:semiHidden="1" w:unhideWhenUsed="1"/>
-    <w:lsdException w:name="Body Text 3" w:semiHidden="1" w:unhideWhenUsed="1"/>
-    <w:lsdException w:name="Body Text Indent 2" w:semiHidden="1" w:unhideWhenUsed="1"/>
-    <w:lsdException w:name="Body Text Indent 3" w:semiHidden="1" w:unhideWhenUsed="1"/>
-    <w:lsdException w:name="Block Text" w:semiHidden="1" w:unhideWhenUsed="1"/>
-    <w:lsdException w:name="Hyperlink" w:semiHidden="1" w:unhideWhenUsed="1"/>
-    <w:lsdException w:name="FollowedHyperlink" w:semiHidden="1" w:unhideWhenUsed="1"/>
-    <w:lsdException w:name="Strong" w:uiPriority="22" w:qFormat="1"/>
-    <w:lsdException w:name="Emphasis" w:uiPriority="20" w:qFormat="1"/>
-    <w:lsdException w:name="Document Map" w:semiHidden="1" w:unhideWhenUsed="1"/>
-    <w:lsdException w:name="Plain Text" w:semiHidden="1" w:unhideWhenUsed="1"/>
-    <w:lsdException w:name="E-mail Signature" w:semiHidden="1" w:unhideWhenUsed="1"/>
-    <w:lsdException w:name="HTML Top of Form" w:semiHidden="1" w:unhideWhenUsed="1"/>
-    <w:lsdException w:name="HTML Bottom of Form" w:semiHidden="1" w:unhideWhenUsed="1"/>
-    <w:lsdException w:name="Normal (Web)" w:semiHidden="1" w:unhideWhenUsed="1"/>
-    <w:lsdException w:name="HTML Acronym" w:semiHidden="1" w:unhideWhenUsed="1"/>
-    <w:lsdException w:name="HTML Address" w:semiHidden="1" w:unhideWhenUsed="1"/>
-    <w:lsdException w:name="HTML Cite" w:semiHidden="1" w:unhideWhenUsed="1"/>
-    <w:lsdException w:name="HTML Code" w:semiHidden="1" w:unhideWhenUsed="1"/>
-    <w:lsdException w:name="HTML Definition" w:semiHidden="1" w:unhideWhenUsed="1"/>
-    <w:lsdException w:name="HTML Keyboard" w:semiHidden="1" w:unhideWhenUsed="1"/>
-    <w:lsdException w:name="HTML Preformatted" w:semiHidden="1" w:unhideWhenUsed="1"/>
-    <w:lsdException w:name="HTML Sample" w:semiHidden="1" w:unhideWhenUsed="1"/>
-    <w:lsdException w:name="HTML Typewriter" w:semiHidden="1" w:unhideWhenUsed="1"/>
-    <w:lsdException w:name="HTML Variable" w:semiHidden="1" w:unhideWhenUsed="1"/>
-    <w:lsdException w:name="Normal Table" w:semiHidden="1" w:unhideWhenUsed="1"/>
-    <w:lsdException w:name="annotation subject" w:semiHidden="1" w:unhideWhenUsed="1"/>
-    <w:lsdException w:name="No List" w:semiHidden="1" w:unhideWhenUsed="1"/>
-    <w:lsdException w:name="Outline List 1" w:semiHidden="1" w:unhideWhenUsed="1"/>
-    <w:lsdException w:name="Outline List 2" w:semiHidden="1" w:unhideWhenUsed="1"/>
-    <w:lsdException w:name="Outline List 3" w:semiHidden="1" w:unhideWhenUsed="1"/>
-    <w:lsdException w:name="Table Simple 1" w:semiHidden="1" w:unhideWhenUsed="1"/>
-    <w:lsdException w:name="Table Simple 2" w:semiHidden="1" w:unhideWhenUsed="1"/>
-    <w:lsdException w:name="Table Simple 3" w:semiHidden="1" w:unhideWhenUsed="1"/>
-    <w:lsdException w:name="Table Classic 1" w:semiHidden="1" w:unhideWhenUsed="1"/>
-    <w:lsdException w:name="Table Classic 2" w:semiHidden="1" w:unhideWhenUsed="1"/>
-    <w:lsdException w:name="Table Classic 3" w:semiHidden="1" w:unhideWhenUsed="1"/>
-    <w:lsdException w:name="Table Classic 4" w:semiHidden="1" w:unhideWhenUsed="1"/>
-    <w:lsdException w:name="Table Colorful 1" w:semiHidden="1" w:unhideWhenUsed="1"/>
-    <w:lsdException w:name="Table Colorful 2" w:semiHidden="1" w:unhideWhenUsed="1"/>
-    <w:lsdException w:name="Table Colorful 3" w:semiHidden="1" w:unhideWhenUsed="1"/>
-    <w:lsdException w:name="Table Columns 1" w:semiHidden="1" w:unhideWhenUsed="1"/>
-    <w:lsdException w:name="Table Columns 2" w:semiHidden="1" w:unhideWhenUsed="1"/>
-    <w:lsdException w:name="Table Columns 3" w:semiHidden="1" w:unhideWhenUsed="1"/>
-    <w:lsdException w:name="Table Columns 4" w:semiHidden="1" w:unhideWhenUsed="1"/>
-    <w:lsdException w:name="Table Columns 5" w:semiHidden="1" w:unhideWhenUsed="1"/>
-    <w:lsdException w:name="Table Grid 1" w:semiHidden="1" w:unhideWhenUsed="1"/>
-    <w:lsdException w:name="Table Grid 2" w:semiHidden="1" w:unhideWhenUsed="1"/>
-    <w:lsdException w:name="Table Grid 3" w:semiHidden="1" w:unhideWhenUsed="1"/>
-    <w:lsdException w:name="Table Grid 4" w:semiHidden="1" w:unhideWhenUsed="1"/>
-    <w:lsdException w:name="Table Grid 5" w:semiHidden="1" w:unhideWhenUsed="1"/>
-    <w:lsdException w:name="Table Grid 6" w:semiHidden="1" w:unhideWhenUsed="1"/>
-    <w:lsdException w:name="Table Grid 7" w:semiHidden="1" w:unhideWhenUsed="1"/>
-    <w:lsdException w:name="Table Grid 8" w:semiHidden="1" w:unhideWhenUsed="1"/>
-    <w:lsdException w:name="Table List 1" w:semiHidden="1" w:unhideWhenUsed="1"/>
-    <w:lsdException w:name="Table List 2" w:semiHidden="1" w:unhideWhenUsed="1"/>
-    <w:lsdException w:name="Table List 3" w:semiHidden="1" w:unhideWhenUsed="1"/>
-    <w:lsdException w:name="Table List 4" w:semiHidden="1" w:unhideWhenUsed="1"/>
-    <w:lsdException w:name="Table List 5" w:semiHidden="1" w:unhideWhenUsed="1"/>
-    <w:lsdException w:name="Table List 6" w:semiHidden="1" w:unhideWhenUsed="1"/>
-    <w:lsdException w:name="Table List 7" w:semiHidden="1" w:unhideWhenUsed="1"/>
-    <w:lsdException w:name="Table List 8" w:semiHidden="1" w:unhideWhenUsed="1"/>
-    <w:lsdException w:name="Table 3D effects 1" w:semiHidden="1" w:unhideWhenUsed="1"/>
-    <w:lsdException w:name="Table 3D effects 2" w:semiHidden="1" w:unhideWhenUsed="1"/>
-    <w:lsdException w:name="Table 3D effects 3" w:semiHidden="1" w:unhideWhenUsed="1"/>
-    <w:lsdException w:name="Table Contemporary" w:semiHidden="1" w:unhideWhenUsed="1"/>
-    <w:lsdException w:name="Table Elegant" w:semiHidden="1" w:unhideWhenUsed="1"/>
-    <w:lsdException w:name="Table Professional" w:semiHidden="1" w:unhideWhenUsed="1"/>
-    <w:lsdException w:name="Table Subtle 1" w:semiHidden="1" w:unhideWhenUsed="1"/>
-    <w:lsdException w:name="Table Subtle 2" w:semiHidden="1" w:unhideWhenUsed="1"/>
-    <w:lsdException w:name="Table Web 1" w:semiHidden="1" w:unhideWhenUsed="1"/>
-    <w:lsdException w:name="Table Web 2" w:semiHidden="1" w:unhideWhenUsed="1"/>
-    <w:lsdException w:name="Table Web 3" w:semiHidden="1" w:unhideWhenUsed="1"/>
-    <w:lsdException w:name="Balloon Text" w:semiHidden="1" w:unhideWhenUsed="1"/>
-    <w:lsdException w:name="Table Grid" w:uiPriority="59"/>
-    <w:lsdException w:name="Table Theme" w:semiHidden="1" w:unhideWhenUsed="1"/>
-    <w:lsdException w:name="Placeholder Text" w:semiHidden="1"/>
-    <w:lsdException w:name="No Spacing" w:uiPriority="1" w:qFormat="1"/>
-    <w:lsdException w:name="Light Shading" w:uiPriority="60"/>
-    <w:lsdException w:name="Light List" w:uiPriority="61"/>
-    <w:lsdException w:name="Light Grid" w:uiPriority="62"/>
-    <w:lsdException w:name="Medium Shading 1" w:uiPriority="63"/>
-    <w:lsdException w:name="Medium Shading 2" w:uiPriority="64"/>
-    <w:lsdException w:name="Medium List 1" w:uiPriority="65"/>
-    <w:lsdException w:name="Medium List 2" w:uiPriority="66"/>
-    <w:lsdException w:name="Medium Grid 1" w:uiPriority="67"/>
-    <w:lsdException w:name="Medium Grid 2" w:uiPriority="68"/>
-    <w:lsdException w:name="Medium Grid 3" w:uiPriority="69"/>
-    <w:lsdException w:name="Dark List" w:uiPriority="70"/>
-    <w:lsdException w:name="Colorful Shading" w:uiPriority="71"/>
-    <w:lsdException w:name="Colorful List" w:uiPriority="72"/>
-    <w:lsdException w:name="Colorful Grid" w:uiPriority="73"/>
-    <w:lsdException w:name="Light Shading Accent 1" w:uiPriority="60"/>
-    <w:lsdException w:name="Light List Accent 1" w:uiPriority="61"/>
-    <w:lsdException w:name="Light Grid Accent 1" w:uiPriority="62"/>
-    <w:lsdException w:name="Medium Shading 1 Accent 1" w:uiPriority="63"/>
-    <w:lsdException w:name="Medium Shading 2 Accent 1" w:uiPriority="64"/>
-    <w:lsdException w:name="Medium List 1 Accent 1" w:uiPriority="65"/>
-    <w:lsdException w:name="Revision" w:semiHidden="1"/>
-    <w:lsdException w:name="List Paragraph" w:uiPriority="34" w:qFormat="1"/>
-    <w:lsdException w:name="Quote" w:uiPriority="29" w:qFormat="1"/>
-    <w:lsdException w:name="Intense Quote" w:uiPriority="30" w:qFormat="1"/>
-    <w:lsdException w:name="Medium List 2 Accent 1" w:uiPriority="66"/>
-    <w:lsdException w:name="Medium Grid 1 Accent 1" w:uiPriority="67"/>
-    <w:lsdException w:name="Medium Grid 2 Accent 1" w:uiPriority="68"/>
-    <w:lsdException w:name="Medium Grid 3 Accent 1" w:uiPriority="69"/>
-    <w:lsdException w:name="Dark List Accent 1" w:uiPriority="70"/>
-    <w:lsdException w:name="Colorful Shading Accent 1" w:uiPriority="71"/>
-    <w:lsdException w:name="Colorful List Accent 1" w:uiPriority="72"/>
-    <w:lsdException w:name="Colorful Grid Accent 1" w:uiPriority="73"/>
-    <w:lsdException w:name="Light Shading Accent 2" w:uiPriority="60"/>
-    <w:lsdException w:name="Light List Accent 2" w:uiPriority="61"/>
-    <w:lsdException w:name="Light Grid Accent 2" w:uiPriority="62"/>
-    <w:lsdException w:name="Medium Shading 1 Accent 2" w:uiPriority="63"/>
-    <w:lsdException w:name="Medium Shading 2 Accent 2" w:uiPriority="64"/>
-    <w:lsdException w:name="Medium List 1 Accent 2" w:uiPriority="65"/>
-    <w:lsdException w:name="Medium List 2 Accent 2" w:uiPriority="66"/>
-    <w:lsdException w:name="Medium Grid 1 Accent 2" w:uiPriority="67"/>
-    <w:lsdException w:name="Medium Grid 2 Accent 2" w:uiPriority="68"/>
-    <w:lsdException w:name="Medium Grid 3 Accent 2" w:uiPriority="69"/>
-    <w:lsdException w:name="Dark List Accent 2" w:uiPriority="70"/>
-    <w:lsdException w:name="Colorful Shading Accent 2" w:uiPriority="71"/>
-    <w:lsdException w:name="Colorful List Accent 2" w:uiPriority="72"/>
-    <w:lsdException w:name="Colorful Grid Accent 2" w:uiPriority="73"/>
-    <w:lsdException w:name="Light Shading Accent 3" w:uiPriority="60"/>
-    <w:lsdException w:name="Light List Accent 3" w:uiPriority="61"/>
-    <w:lsdException w:name="Light Grid Accent 3" w:uiPriority="62"/>
-    <w:lsdException w:name="Medium Shading 1 Accent 3" w:uiPriority="63"/>
-    <w:lsdException w:name="Medium Shading 2 Accent 3" w:uiPriority="64"/>
-    <w:lsdException w:name="Medium List 1 Accent 3" w:uiPriority="65"/>
-    <w:lsdException w:name="Medium List 2 Accent 3" w:uiPriority="66"/>
-    <w:lsdException w:name="Medium Grid 1 Accent 3" w:uiPriority="67"/>
-    <w:lsdException w:name="Medium Grid 2 Accent 3" w:uiPriority="68"/>
-    <w:lsdException w:name="Medium Grid 3 Accent 3" w:uiPriority="69"/>
-    <w:lsdException w:name="Dark List Accent 3" w:uiPriority="70"/>
-    <w:lsdException w:name="Colorful Shading Accent 3" w:uiPriority="71"/>
-    <w:lsdException w:name="Colorful List Accent 3" w:uiPriority="72"/>
-    <w:lsdException w:name="Colorful Grid Accent 3" w:uiPriority="73"/>
-    <w:lsdException w:name="Light Shading Accent 4" w:uiPriority="60"/>
-    <w:lsdException w:name="Light List Accent 4" w:uiPriority="61"/>
-    <w:lsdException w:name="Light Grid Accent 4" w:uiPriority="62"/>
-    <w:lsdException w:name="Medium Shading 1 Accent 4" w:uiPriority="63"/>
-    <w:lsdException w:name="Medium Shading 2 Accent 4" w:uiPriority="64"/>
-    <w:lsdException w:name="Medium List 1 Accent 4" w:uiPriority="65"/>
-    <w:lsdException w:name="Medium List 2 Accent 4" w:uiPriority="66"/>
-    <w:lsdException w:name="Medium Grid 1 Accent 4" w:uiPriority="67"/>
-    <w:lsdException w:name="Medium Grid 2 Accent 4" w:uiPriority="68"/>
-    <w:lsdException w:name="Medium Grid 3 Accent 4" w:uiPriority="69"/>
-    <w:lsdException w:name="Dark List Accent 4" w:uiPriority="70"/>
-    <w:lsdException w:name="Colorful Shading Accent 4" w:uiPriority="71"/>
-    <w:lsdException w:name="Colorful List Accent 4" w:uiPriority="72"/>
-    <w:lsdException w:name="Colorful Grid Accent 4" w:uiPriority="73"/>
-    <w:lsdException w:name="Light Shading Accent 5" w:uiPriority="60"/>
-    <w:lsdException w:name="Light List Accent 5" w:uiPriority="61"/>
-    <w:lsdException w:name="Light Grid Accent 5" w:uiPriority="62"/>
-    <w:lsdException w:name="Medium Shading 1 Accent 5" w:uiPriority="63"/>
-    <w:lsdException w:name="Medium Shading 2 Accent 5" w:uiPriority="64"/>
-    <w:lsdException w:name="Medium List 1 Accent 5" w:uiPriority="65"/>
-    <w:lsdException w:name="Medium List 2 Accent 5" w:uiPriority="66"/>
-    <w:lsdException w:name="Medium Grid 1 Accent 5" w:uiPriority="67"/>
-    <w:lsdException w:name="Medium Grid 2 Accent 5" w:uiPriority="68"/>
-    <w:lsdException w:name="Medium Grid 3 Accent 5" w:uiPriority="69"/>
-    <w:lsdException w:name="Dark List Accent 5" w:uiPriority="70"/>
-    <w:lsdException w:name="Colorful Shading Accent 5" w:uiPriority="71"/>
-    <w:lsdException w:name="Colorful List Accent 5" w:uiPriority="72"/>
-    <w:lsdException w:name="Colorful Grid Accent 5" w:uiPriority="73"/>
-    <w:lsdException w:name="Light Shading Accent 6" w:uiPriority="60"/>
-    <w:lsdException w:name="Light List Accent 6" w:uiPriority="61"/>
-    <w:lsdException w:name="Light Grid Accent 6" w:uiPriority="62"/>
-    <w:lsdException w:name="Medium Shading 1 Accent 6" w:uiPriority="63"/>
-    <w:lsdException w:name="Medium Shading 2 Accent 6" w:uiPriority="64"/>
-    <w:lsdException w:name="Medium List 1 Accent 6" w:uiPriority="65"/>
-    <w:lsdException w:name="Medium List 2 Accent 6" w:uiPriority="66"/>
-    <w:lsdException w:name="Medium Grid 1 Accent 6" w:uiPriority="67"/>
-    <w:lsdException w:name="Medium Grid 2 Accent 6" w:uiPriority="68"/>
-    <w:lsdException w:name="Medium Grid 3 Accent 6" w:uiPriority="69"/>
-    <w:lsdException w:name="Dark List Accent 6" w:uiPriority="70"/>
-    <w:lsdException w:name="Colorful Shading Accent 6" w:uiPriority="71"/>
-    <w:lsdException w:name="Colorful List Accent 6" w:uiPriority="72"/>
-    <w:lsdException w:name="Colorful Grid Accent 6" w:uiPriority="73"/>
-    <w:lsdException w:name="Subtle Emphasis" w:uiPriority="19" w:qFormat="1"/>
-    <w:lsdException w:name="Intense Emphasis" w:uiPriority="21" w:qFormat="1"/>
-    <w:lsdException w:name="Subtle Reference" w:uiPriority="31" w:qFormat="1"/>
-    <w:lsdException w:name="Intense Reference" w:uiPriority="32" w:qFormat="1"/>
-    <w:lsdException w:name="Book Title" w:uiPriority="33" w:qFormat="1"/>
-    <w:lsdException w:name="Bibliography" w:semiHidden="1" w:uiPriority="37" w:unhideWhenUsed="1"/>
-    <w:lsdException w:name="TOC Heading" w:semiHidden="1" w:uiPriority="39" w:unhideWhenUsed="1" w:qFormat="1"/>
-    <w:lsdException w:name="Plain Table 1" w:uiPriority="41"/>
-    <w:lsdException w:name="Plain Table 2" w:uiPriority="42"/>
-    <w:lsdException w:name="Plain Table 3" w:uiPriority="43"/>
-    <w:lsdException w:name="Plain Table 4" w:uiPriority="44"/>
-    <w:lsdException w:name="Plain Table 5" w:uiPriority="45"/>
-    <w:lsdException w:name="Grid Table Light" w:uiPriority="40"/>
-    <w:lsdException w:name="Grid Table 1 Light" w:uiPriority="46"/>
-    <w:lsdException w:name="Grid Table 2" w:uiPriority="47"/>
-    <w:lsdException w:name="Grid Table 3" w:uiPriority="48"/>
-    <w:lsdException w:name="Grid Table 4" w:uiPriority="49"/>
-    <w:lsdException w:name="Grid Table 5 Dark" w:uiPriority="50"/>
-    <w:lsdException w:name="Grid Table 6 Colorful" w:uiPriority="51"/>
-    <w:lsdException w:name="Grid Table 7 Colorful" w:uiPriority="52"/>
-    <w:lsdException w:name="Grid Table 1 Light Accent 1" w:uiPriority="46"/>
-    <w:lsdException w:name="Grid Table 2 Accent 1" w:uiPriority="47"/>
-    <w:lsdException w:name="Grid Table 3 Accent 1" w:uiPriority="48"/>
-    <w:lsdException w:name="Grid Table 4 Accent 1" w:uiPriority="49"/>
-    <w:lsdException w:name="Grid Table 5 Dark Accent 1" w:uiPriority="50"/>
-    <w:lsdException w:name="Grid Table 6 Colorful Accent 1" w:uiPriority="51"/>
-    <w:lsdException w:name="Grid Table 7 Colorful Accent 1" w:uiPriority="52"/>
-    <w:lsdException w:name="Grid Table 1 Light Accent 2" w:uiPriority="46"/>
-    <w:lsdException w:name="Grid Table 2 Accent 2" w:uiPriority="47"/>
-    <w:lsdException w:name="Grid Table 3 Accent 2" w:uiPriority="48"/>
-    <w:lsdException w:name="Grid Table 4 Accent 2" w:uiPriority="49"/>
-    <w:lsdException w:name="Grid Table 5 Dark Accent 2" w:uiPriority="50"/>
-    <w:lsdException w:name="Grid Table 6 Colorful Accent 2" w:uiPriority="51"/>
-    <w:lsdException w:name="Grid Table 7 Colorful Accent 2" w:uiPriority="52"/>
-    <w:lsdException w:name="Grid Table 1 Light Accent 3" w:uiPriority="46"/>
-    <w:lsdException w:name="Grid Table 2 Accent 3" w:uiPriority="47"/>
-    <w:lsdException w:name="Grid Table 3 Accent 3" w:uiPriority="48"/>
-    <w:lsdException w:name="Grid Table 4 Accent 3" w:uiPriority="49"/>
-    <w:lsdException w:name="Grid Table 5 Dark Accent 3" w:uiPriority="50"/>
-    <w:lsdException w:name="Grid Table 6 Colorful Accent 3" w:uiPriority="51"/>
-    <w:lsdException w:name="Grid Table 7 Colorful Accent 3" w:uiPriority="52"/>
-    <w:lsdException w:name="Grid Table 1 Light Accent 4" w:uiPriority="46"/>
-    <w:lsdException w:name="Grid Table 2 Accent 4" w:uiPriority="47"/>
-    <w:lsdException w:name="Grid Table 3 Accent 4" w:uiPriority="48"/>
-    <w:lsdException w:name="Grid Table 4 Accent 4" w:uiPriority="49"/>
-    <w:lsdException w:name="Grid Table 5 Dark Accent 4" w:uiPriority="50"/>
-    <w:lsdException w:name="Grid Table 6 Colorful Accent 4" w:uiPriority="51"/>
-    <w:lsdException w:name="Grid Table 7 Colorful Accent 4" w:uiPriority="52"/>
-    <w:lsdException w:name="Grid Table 1 Light Accent 5" w:uiPriority="46"/>
-    <w:lsdException w:name="Grid Table 2 Accent 5" w:uiPriority="47"/>
-    <w:lsdException w:name="Grid Table 3 Accent 5" w:uiPriority="48"/>
-    <w:lsdException w:name="Grid Table 4 Accent 5" w:uiPriority="49"/>
-    <w:lsdException w:name="Grid Table 5 Dark Accent 5" w:uiPriority="50"/>
-    <w:lsdException w:name="Grid Table 6 Colorful Accent 5" w:uiPriority="51"/>
-    <w:lsdException w:name="Grid Table 7 Colorful Accent 5" w:uiPriority="52"/>
-    <w:lsdException w:name="Grid Table 1 Light Accent 6" w:uiPriority="46"/>
-    <w:lsdException w:name="Grid Table 2 Accent 6" w:uiPriority="47"/>
-    <w:lsdException w:name="Grid Table 3 Accent 6" w:uiPriority="48"/>
-    <w:lsdException w:name="Grid Table 4 Accent 6" w:uiPriority="49"/>
-    <w:lsdException w:name="Grid Table 5 Dark Accent 6" w:uiPriority="50"/>
-    <w:lsdException w:name="Grid Table 6 Colorful Accent 6" w:uiPriority="51"/>
-    <w:lsdException w:name="Grid Table 7 Colorful Accent 6" w:uiPriority="52"/>
-    <w:lsdException w:name="List Table 1 Light" w:uiPriority="46"/>
-    <w:lsdException w:name="List Table 2" w:uiPriority="47"/>
-    <w:lsdException w:name="List Table 3" w:uiPriority="48"/>
-    <w:lsdException w:name="List Table 4" w:uiPriority="49"/>
-    <w:lsdException w:name="List Table 5 Dark" w:uiPriority="50"/>
-    <w:lsdException w:name="List Table 6 Colorful" w:uiPriority="51"/>
-    <w:lsdException w:name="List Table 7 Colorful" w:uiPriority="52"/>
-    <w:lsdException w:name="List Table 1 Light Accent 1" w:uiPriority="46"/>
-    <w:lsdException w:name="List Table 2 Accent 1" w:uiPriority="47"/>
-    <w:lsdException w:name="List Table 3 Accent 1" w:uiPriority="48"/>
-    <w:lsdException w:name="List Table 4 Accent 1" w:uiPriority="49"/>
-    <w:lsdException w:name="List Table 5 Dark Accent 1" w:uiPriority="50"/>
-    <w:lsdException w:name="List Table 6 Colorful Accent 1" w:uiPriority="51"/>
-    <w:lsdException w:name="List Table 7 Colorful Accent 1" w:uiPriority="52"/>
-    <w:lsdException w:name="List Table 1 Light Accent 2" w:uiPriority="46"/>
-    <w:lsdException w:name="List Table 2 Accent 2" w:uiPriority="47"/>
-    <w:lsdException w:name="List Table 3 Accent 2" w:uiPriority="48"/>
-    <w:lsdException w:name="List Table 4 Accent 2" w:uiPriority="49"/>
-    <w:lsdException w:name="List Table 5 Dark Accent 2" w:uiPriority="50"/>
-    <w:lsdException w:name="List Table 6 Colorful Accent 2" w:uiPriority="51"/>
-    <w:lsdException w:name="List Table 7 Colorful Accent 2" w:uiPriority="52"/>
-    <w:lsdException w:name="List Table 1 Light Accent 3" w:uiPriority="46"/>
-    <w:lsdException w:name="List Table 2 Accent 3" w:uiPriority="47"/>
-    <w:lsdException w:name="List Table 3 Accent 3" w:uiPriority="48"/>
-    <w:lsdException w:name="List Table 4 Accent 3" w:uiPriority="49"/>
-    <w:lsdException w:name="List Table 5 Dark Accent 3" w:uiPriority="50"/>
-    <w:lsdException w:name="List Table 6 Colorful Accent 3" w:uiPriority="51"/>
-    <w:lsdException w:name="List Table 7 Colorful Accent 3" w:uiPriority="52"/>
-    <w:lsdException w:name="List Table 1 Light Accent 4" w:uiPriority="46"/>
-    <w:lsdException w:name="List Table 2 Accent 4" w:uiPriority="47"/>
-    <w:lsdException w:name="List Table 3 Accent 4" w:uiPriority="48"/>
-    <w:lsdException w:name="List Table 4 Accent 4" w:uiPriority="49"/>
-    <w:lsdException w:name="List Table 5 Dark Accent 4" w:uiPriority="50"/>
-    <w:lsdException w:name="List Table 6 Colorful Accent 4" w:uiPriority="51"/>
-    <w:lsdException w:name="List Table 7 Colorful Accent 4" w:uiPriority="52"/>
-    <w:lsdException w:name="List Table 1 Light Accent 5" w:uiPriority="46"/>
-    <w:lsdException w:name="List Table 2 Accent 5" w:uiPriority="47"/>
-    <w:lsdException w:name="List Table 3 Accent 5" w:uiPriority="48"/>
-    <w:lsdException w:name="List Table 4 Accent 5" w:uiPriority="49"/>
-    <w:lsdException w:name="List Table 5 Dark Accent 5" w:uiPriority="50"/>
-    <w:lsdException w:name="List Table 6 Colorful Accent 5" w:uiPriority="51"/>
-    <w:lsdException w:name="List Table 7 Colorful Accent 5" w:uiPriority="52"/>
-    <w:lsdException w:name="List Table 1 Light Accent 6" w:uiPriority="46"/>
-    <w:lsdException w:name="List Table 2 Accent 6" w:uiPriority="47"/>
-    <w:lsdException w:name="List Table 3 Accent 6" w:uiPriority="48"/>
-    <w:lsdException w:name="List Table 4 Accent 6" w:uiPriority="49"/>
-    <w:lsdException w:name="List Table 5 Dark Accent 6" w:uiPriority="50"/>
-    <w:lsdException w:name="List Table 6 Colorful Accent 6" w:uiPriority="51"/>
-    <w:lsdException w:name="List Table 7 Colorful Accent 6" w:uiPriority="52"/>
+  <w:latentStyles w:defLockedState="0" w:defUIPriority="99" w:defSemiHidden="1" w:defUnhideWhenUsed="1" w:defQFormat="0" w:count="267">
+    <w:lsdException w:name="Normal" w:semiHidden="0" w:uiPriority="0" w:unhideWhenUsed="0" w:qFormat="1"/>
+    <w:lsdException w:name="heading 1" w:semiHidden="0" w:uiPriority="9" w:unhideWhenUsed="0" w:qFormat="1"/>
+    <w:lsdException w:name="heading 2" w:uiPriority="9" w:qFormat="1"/>
+    <w:lsdException w:name="heading 3" w:uiPriority="9" w:qFormat="1"/>
+    <w:lsdException w:name="heading 4" w:uiPriority="9" w:qFormat="1"/>
+    <w:lsdException w:name="heading 5" w:uiPriority="9" w:qFormat="1"/>
+    <w:lsdException w:name="heading 6" w:uiPriority="9" w:qFormat="1"/>
+    <w:lsdException w:name="heading 7" w:uiPriority="9" w:qFormat="1"/>
+    <w:lsdException w:name="heading 8" w:uiPriority="9" w:qFormat="1"/>
+    <w:lsdException w:name="heading 9" w:uiPriority="9" w:qFormat="1"/>
+    <w:lsdException w:name="toc 1" w:uiPriority="39"/>
+    <w:lsdException w:name="toc 2" w:uiPriority="39"/>
+    <w:lsdException w:name="toc 3" w:uiPriority="39"/>
+    <w:lsdException w:name="toc 4" w:uiPriority="39"/>
+    <w:lsdException w:name="toc 5" w:uiPriority="39"/>
+    <w:lsdException w:name="toc 6" w:uiPriority="39"/>
+    <w:lsdException w:name="toc 7" w:uiPriority="39"/>
+    <w:lsdException w:name="toc 8" w:uiPriority="39"/>
+    <w:lsdException w:name="toc 9" w:uiPriority="39"/>
+    <w:lsdException w:name="caption" w:uiPriority="35" w:qFormat="1"/>
+    <w:lsdException w:name="Title" w:semiHidden="0" w:uiPriority="10" w:unhideWhenUsed="0" w:qFormat="1"/>
+    <w:lsdException w:name="Default Paragraph Font" w:uiPriority="1"/>
+    <w:lsdException w:name="Subtitle" w:semiHidden="0" w:uiPriority="11" w:unhideWhenUsed="0" w:qFormat="1"/>
+    <w:lsdException w:name="Strong" w:semiHidden="0" w:uiPriority="22" w:unhideWhenUsed="0" w:qFormat="1"/>
+    <w:lsdException w:name="Emphasis" w:semiHidden="0" w:uiPriority="20" w:unhideWhenUsed="0" w:qFormat="1"/>
+    <w:lsdException w:name="Table Grid" w:semiHidden="0" w:uiPriority="59" w:unhideWhenUsed="0"/>
+    <w:lsdException w:name="Placeholder Text" w:unhideWhenUsed="0"/>
+    <w:lsdException w:name="No Spacing" w:semiHidden="0" w:uiPriority="1" w:unhideWhenUsed="0" w:qFormat="1"/>
+    <w:lsdException w:name="Light Shading" w:semiHidden="0" w:uiPriority="60" w:unhideWhenUsed="0"/>
+    <w:lsdException w:name="Light List" w:semiHidden="0" w:uiPriority="61" w:unhideWhenUsed="0"/>
+    <w:lsdException w:name="Light Grid" w:semiHidden="0" w:uiPriority="62" w:unhideWhenUsed="0"/>
+    <w:lsdException w:name="Medium Shading 1" w:semiHidden="0" w:uiPriority="63" w:unhideWhenUsed="0"/>
+    <w:lsdException w:name="Medium Shading 2" w:semiHidden="0" w:uiPriority="64" w:unhideWhenUsed="0"/>
+    <w:lsdException w:name="Medium List 1" w:semiHidden="0" w:uiPriority="65" w:unhideWhenUsed="0"/>
+    <w:lsdException w:name="Medium List 2" w:semiHidden="0" w:uiPriority="66" w:unhideWhenUsed="0"/>
+    <w:lsdException w:name="Medium Grid 1" w:semiHidden="0" w:uiPriority="67" w:unhideWhenUsed="0"/>
+    <w:lsdException w:name="Medium Grid 2" w:semiHidden="0" w:uiPriority="68" w:unhideWhenUsed="0"/>
+    <w:lsdException w:name="Medium Grid 3" w:semiHidden="0" w:uiPriority="69" w:unhideWhenUsed="0"/>
+    <w:lsdException w:name="Dark List" w:semiHidden="0" w:uiPriority="70" w:unhideWhenUsed="0"/>
+    <w:lsdException w:name="Colorful Shading" w:semiHidden="0" w:uiPriority="71" w:unhideWhenUsed="0"/>
+    <w:lsdException w:name="Colorful List" w:semiHidden="0" w:uiPriority="72" w:unhideWhenUsed="0"/>
+    <w:lsdException w:name="Colorful Grid" w:semiHidden="0" w:uiPriority="73" w:unhideWhenUsed="0"/>
+    <w:lsdException w:name="Light Shading Accent 1" w:semiHidden="0" w:uiPriority="60" w:unhideWhenUsed="0"/>
+    <w:lsdException w:name="Light List Accent 1" w:semiHidden="0" w:uiPriority="61" w:unhideWhenUsed="0"/>
+    <w:lsdException w:name="Light Grid Accent 1" w:semiHidden="0" w:uiPriority="62" w:unhideWhenUsed="0"/>
+    <w:lsdException w:name="Medium Shading 1 Accent 1" w:semiHidden="0" w:uiPriority="63" w:unhideWhenUsed="0"/>
+    <w:lsdException w:name="Medium Shading 2 Accent 1" w:semiHidden="0" w:uiPriority="64" w:unhideWhenUsed="0"/>
+    <w:lsdException w:name="Medium List 1 Accent 1" w:semiHidden="0" w:uiPriority="65" w:unhideWhenUsed="0"/>
+    <w:lsdException w:name="Revision" w:unhideWhenUsed="0"/>
+    <w:lsdException w:name="List Paragraph" w:semiHidden="0" w:uiPriority="34" w:unhideWhenUsed="0" w:qFormat="1"/>
+    <w:lsdException w:name="Quote" w:semiHidden="0" w:uiPriority="29" w:unhideWhenUsed="0" w:qFormat="1"/>
+    <w:lsdException w:name="Intense Quote" w:semiHidden="0" w:uiPriority="30" w:unhideWhenUsed="0" w:qFormat="1"/>
+    <w:lsdException w:name="Medium List 2 Accent 1" w:semiHidden="0" w:uiPriority="66" w:unhideWhenUsed="0"/>
+    <w:lsdException w:name="Medium Grid 1 Accent 1" w:semiHidden="0" w:uiPriority="67" w:unhideWhenUsed="0"/>
+    <w:lsdException w:name="Medium Grid 2 Accent 1" w:semiHidden="0" w:uiPriority="68" w:unhideWhenUsed="0"/>
+    <w:lsdException w:name="Medium Grid 3 Accent 1" w:semiHidden="0" w:uiPriority="69" w:unhideWhenUsed="0"/>
+    <w:lsdException w:name="Dark List Accent 1" w:semiHidden="0" w:uiPriority="70" w:unhideWhenUsed="0"/>
+    <w:lsdException w:name="Colorful Shading Accent 1" w:semiHidden="0" w:uiPriority="71" w:unhideWhenUsed="0"/>
+    <w:lsdException w:name="Colorful List Accent 1" w:semiHidden="0" w:uiPriority="72" w:unhideWhenUsed="0"/>
+    <w:lsdException w:name="Colorful Grid Accent 1" w:semiHidden="0" w:uiPriority="73" w:unhideWhenUsed="0"/>
+    <w:lsdException w:name="Light Shading Accent 2" w:semiHidden="0" w:uiPriority="60" w:unhideWhenUsed="0"/>
+    <w:lsdException w:name="Light List Accent 2" w:semiHidden="0" w:uiPriority="61" w:unhideWhenUsed="0"/>
+    <w:lsdException w:name="Light Grid Accent 2" w:semiHidden="0" w:uiPriority="62" w:unhideWhenUsed="0"/>
+    <w:lsdException w:name="Medium Shading 1 Accent 2" w:semiHidden="0" w:uiPriority="63" w:unhideWhenUsed="0"/>
+    <w:lsdException w:name="Medium Shading 2 Accent 2" w:semiHidden="0" w:uiPriority="64" w:unhideWhenUsed="0"/>
+    <w:lsdException w:name="Medium List 1 Accent 2" w:semiHidden="0" w:uiPriority="65" w:unhideWhenUsed="0"/>
+    <w:lsdException w:name="Medium List 2 Accent 2" w:semiHidden="0" w:uiPriority="66" w:unhideWhenUsed="0"/>
+    <w:lsdException w:name="Medium Grid 1 Accent 2" w:semiHidden="0" w:uiPriority="67" w:unhideWhenUsed="0"/>
+    <w:lsdException w:name="Medium Grid 2 Accent 2" w:semiHidden="0" w:uiPriority="68" w:unhideWhenUsed="0"/>
+    <w:lsdException w:name="Medium Grid 3 Accent 2" w:semiHidden="0" w:uiPriority="69" w:unhideWhenUsed="0"/>
+    <w:lsdException w:name="Dark List Accent 2" w:semiHidden="0" w:uiPriority="70" w:unhideWhenUsed="0"/>
+    <w:lsdException w:name="Colorful Shading Accent 2" w:semiHidden="0" w:uiPriority="71" w:unhideWhenUsed="0"/>
+    <w:lsdException w:name="Colorful List Accent 2" w:semiHidden="0" w:uiPriority="72" w:unhideWhenUsed="0"/>
+    <w:lsdException w:name="Colorful Grid Accent 2" w:semiHidden="0" w:uiPriority="73" w:unhideWhenUsed="0"/>
+    <w:lsdException w:name="Light Shading Accent 3" w:semiHidden="0" w:uiPriority="60" w:unhideWhenUsed="0"/>
+    <w:lsdException w:name="Light List Accent 3" w:semiHidden="0" w:uiPriority="61" w:unhideWhenUsed="0"/>
+    <w:lsdException w:name="Light Grid Accent 3" w:semiHidden="0" w:uiPriority="62" w:unhideWhenUsed="0"/>
+    <w:lsdException w:name="Medium Shading 1 Accent 3" w:semiHidden="0" w:uiPriority="63" w:unhideWhenUsed="0"/>
+    <w:lsdException w:name="Medium Shading 2 Accent 3" w:semiHidden="0" w:uiPriority="64" w:unhideWhenUsed="0"/>
+    <w:lsdException w:name="Medium List 1 Accent 3" w:semiHidden="0" w:uiPriority="65" w:unhideWhenUsed="0"/>
+    <w:lsdException w:name="Medium List 2 Accent 3" w:semiHidden="0" w:uiPriority="66" w:unhideWhenUsed="0"/>
+    <w:lsdException w:name="Medium Grid 1 Accent 3" w:semiHidden="0" w:uiPriority="67" w:unhideWhenUsed="0"/>
+    <w:lsdException w:name="Medium Grid 2 Accent 3" w:semiHidden="0" w:uiPriority="68" w:unhideWhenUsed="0"/>
+    <w:lsdException w:name="Medium Grid 3 Accent 3" w:semiHidden="0" w:uiPriority="69" w:unhideWhenUsed="0"/>
+    <w:lsdException w:name="Dark List Accent 3" w:semiHidden="0" w:uiPriority="70" w:unhideWhenUsed="0"/>
+    <w:lsdException w:name="Colorful Shading Accent 3" w:semiHidden="0" w:uiPriority="71" w:unhideWhenUsed="0"/>
+    <w:lsdException w:name="Colorful List Accent 3" w:semiHidden="0" w:uiPriority="72" w:unhideWhenUsed="0"/>
+    <w:lsdException w:name="Colorful Grid Accent 3" w:semiHidden="0" w:uiPriority="73" w:unhideWhenUsed="0"/>
+    <w:lsdException w:name="Light Shading Accent 4" w:semiHidden="0" w:uiPriority="60" w:unhideWhenUsed="0"/>
+    <w:lsdException w:name="Light List Accent 4" w:semiHidden="0" w:uiPriority="61" w:unhideWhenUsed="0"/>
+    <w:lsdException w:name="Light Grid Accent 4" w:semiHidden="0" w:uiPriority="62" w:unhideWhenUsed="0"/>
+    <w:lsdException w:name="Medium Shading 1 Accent 4" w:semiHidden="0" w:uiPriority="63" w:unhideWhenUsed="0"/>
+    <w:lsdException w:name="Medium Shading 2 Accent 4" w:semiHidden="0" w:uiPriority="64" w:unhideWhenUsed="0"/>
+    <w:lsdException w:name="Medium List 1 Accent 4" w:semiHidden="0" w:uiPriority="65" w:unhideWhenUsed="0"/>
+    <w:lsdException w:name="Medium List 2 Accent 4" w:semiHidden="0" w:uiPriority="66" w:unhideWhenUsed="0"/>
+    <w:lsdException w:name="Medium Grid 1 Accent 4" w:semiHidden="0" w:uiPriority="67" w:unhideWhenUsed="0"/>
+    <w:lsdException w:name="Medium Grid 2 Accent 4" w:semiHidden="0" w:uiPriority="68" w:unhideWhenUsed="0"/>
+    <w:lsdException w:name="Medium Grid 3 Accent 4" w:semiHidden="0" w:uiPriority="69" w:unhideWhenUsed="0"/>
+    <w:lsdException w:name="Dark List Accent 4" w:semiHidden="0" w:uiPriority="70" w:unhideWhenUsed="0"/>
+    <w:lsdException w:name="Colorful Shading Accent 4" w:semiHidden="0" w:uiPriority="71" w:unhideWhenUsed="0"/>
+    <w:lsdException w:name="Colorful List Accent 4" w:semiHidden="0" w:uiPriority="72" w:unhideWhenUsed="0"/>
+    <w:lsdException w:name="Colorful Grid Accent 4" w:semiHidden="0" w:uiPriority="73" w:unhideWhenUsed="0"/>
+    <w:lsdException w:name="Light Shading Accent 5" w:semiHidden="0" w:uiPriority="60" w:unhideWhenUsed="0"/>
+    <w:lsdException w:name="Light List Accent 5" w:semiHidden="0" w:uiPriority="61" w:unhideWhenUsed="0"/>
+    <w:lsdException w:name="Light Grid Accent 5" w:semiHidden="0" w:uiPriority="62" w:unhideWhenUsed="0"/>
+    <w:lsdException w:name="Medium Shading 1 Accent 5" w:semiHidden="0" w:uiPriority="63" w:unhideWhenUsed="0"/>
+    <w:lsdException w:name="Medium Shading 2 Accent 5" w:semiHidden="0" w:uiPriority="64" w:unhideWhenUsed="0"/>
+    <w:lsdException w:name="Medium List 1 Accent 5" w:semiHidden="0" w:uiPriority="65" w:unhideWhenUsed="0"/>
+    <w:lsdException w:name="Medium List 2 Accent 5" w:semiHidden="0" w:uiPriority="66" w:unhideWhenUsed="0"/>
+    <w:lsdException w:name="Medium Grid 1 Accent 5" w:semiHidden="0" w:uiPriority="67" w:unhideWhenUsed="0"/>
+    <w:lsdException w:name="Medium Grid 2 Accent 5" w:semiHidden="0" w:uiPriority="68" w:unhideWhenUsed="0"/>
+    <w:lsdException w:name="Medium Grid 3 Accent 5" w:semiHidden="0" w:uiPriority="69" w:unhideWhenUsed="0"/>
+    <w:lsdException w:name="Dark List Accent 5" w:semiHidden="0" w:uiPriority="70" w:unhideWhenUsed="0"/>
+    <w:lsdException w:name="Colorful Shading Accent 5" w:semiHidden="0" w:uiPriority="71" w:unhideWhenUsed="0"/>
+    <w:lsdException w:name="Colorful List Accent 5" w:semiHidden="0" w:uiPriority="72" w:unhideWhenUsed="0"/>
+    <w:lsdException w:name="Colorful Grid Accent 5" w:semiHidden="0" w:uiPriority="73" w:unhideWhenUsed="0"/>
+    <w:lsdException w:name="Light Shading Accent 6" w:semiHidden="0" w:uiPriority="60" w:unhideWhenUsed="0"/>
+    <w:lsdException w:name="Light List Accent 6" w:semiHidden="0" w:uiPriority="61" w:unhideWhenUsed="0"/>
+    <w:lsdException w:name="Light Grid Accent 6" w:semiHidden="0" w:uiPriority="62" w:unhideWhenUsed="0"/>
+    <w:lsdException w:name="Medium Shading 1 Accent 6" w:semiHidden="0" w:uiPriority="63" w:unhideWhenUsed="0"/>
+    <w:lsdException w:name="Medium Shading 2 Accent 6" w:semiHidden="0" w:uiPriority="64" w:unhideWhenUsed="0"/>
+    <w:lsdException w:name="Medium List 1 Accent 6" w:semiHidden="0" w:uiPriority="65" w:unhideWhenUsed="0"/>
+    <w:lsdException w:name="Medium List 2 Accent 6" w:semiHidden="0" w:uiPriority="66" w:unhideWhenUsed="0"/>
+    <w:lsdException w:name="Medium Grid 1 Accent 6" w:semiHidden="0" w:uiPriority="67" w:unhideWhenUsed="0"/>
+    <w:lsdException w:name="Medium Grid 2 Accent 6" w:semiHidden="0" w:uiPriority="68" w:unhideWhenUsed="0"/>
+    <w:lsdException w:name="Medium Grid 3 Accent 6" w:semiHidden="0" w:uiPriority="69" w:unhideWhenUsed="0"/>
+    <w:lsdException w:name="Dark List Accent 6" w:semiHidden="0" w:uiPriority="70" w:unhideWhenUsed="0"/>
+    <w:lsdException w:name="Colorful Shading Accent 6" w:semiHidden="0" w:uiPriority="71" w:unhideWhenUsed="0"/>
+    <w:lsdException w:name="Colorful List Accent 6" w:semiHidden="0" w:uiPriority="72" w:unhideWhenUsed="0"/>
+    <w:lsdException w:name="Colorful Grid Accent 6" w:semiHidden="0" w:uiPriority="73" w:unhideWhenUsed="0"/>
+    <w:lsdException w:name="Subtle Emphasis" w:semiHidden="0" w:uiPriority="19" w:unhideWhenUsed="0" w:qFormat="1"/>
+    <w:lsdException w:name="Intense Emphasis" w:semiHidden="0" w:uiPriority="21" w:unhideWhenUsed="0" w:qFormat="1"/>
+    <w:lsdException w:name="Subtle Reference" w:semiHidden="0" w:uiPriority="31" w:unhideWhenUsed="0" w:qFormat="1"/>
+    <w:lsdException w:name="Intense Reference" w:semiHidden="0" w:uiPriority="32" w:unhideWhenUsed="0" w:qFormat="1"/>
+    <w:lsdException w:name="Book Title" w:semiHidden="0" w:uiPriority="33" w:unhideWhenUsed="0" w:qFormat="1"/>
+    <w:lsdException w:name="Bibliography" w:uiPriority="37"/>
+    <w:lsdException w:name="TOC Heading" w:uiPriority="39" w:qFormat="1"/>
   </w:latentStyles>
   <w:style w:type="paragraph" w:default="1" w:styleId="Normal">
     <w:name w:val="Normal"/>
     <w:qFormat/>
+    <w:rsid w:val="00F50595"/>
   </w:style>
   <w:style w:type="character" w:default="1" w:styleId="Fuentedeprrafopredeter">
     <w:name w:val="Default Paragraph Font"/>
@@ -1878,6 +1411,7 @@
     <w:uiPriority w:val="99"/>
     <w:semiHidden/>
     <w:unhideWhenUsed/>
+    <w:qFormat/>
     <w:tblPr>
       <w:tblInd w:w="0" w:type="dxa"/>
       <w:tblCellMar>
@@ -1959,7 +1493,7 @@
 </file>
 
 <file path=word/glossary/webSettings.xml><?xml version="1.0" encoding="utf-8"?>
-<w:webSettings xmlns:mc="http://schemas.openxmlformats.org/markup-compatibility/2006" xmlns:r="http://schemas.openxmlformats.org/officeDocument/2006/relationships" xmlns:w="http://schemas.openxmlformats.org/wordprocessingml/2006/main" xmlns:w14="http://schemas.microsoft.com/office/word/2010/wordml" xmlns:w15="http://schemas.microsoft.com/office/word/2012/wordml" mc:Ignorable="w14 w15">
+<w:webSettings xmlns:r="http://schemas.openxmlformats.org/officeDocument/2006/relationships" xmlns:w="http://schemas.openxmlformats.org/wordprocessingml/2006/main">
   <w:optimizeForBrowser/>
 </w:webSettings>
 </file>

</xml_diff>